<commit_message>
updates on the uml and the use case table
</commit_message>
<xml_diff>
--- a/Use_case_lab2.docx
+++ b/Use_case_lab2.docx
@@ -10,10 +10,10 @@
         <w:tblLook w:val="0000" w:firstRow="0" w:lastRow="0" w:firstColumn="0" w:lastColumn="0" w:noHBand="0" w:noVBand="0"/>
       </w:tblPr>
       <w:tblGrid>
-        <w:gridCol w:w="2340"/>
-        <w:gridCol w:w="2340"/>
-        <w:gridCol w:w="2340"/>
-        <w:gridCol w:w="2340"/>
+        <w:gridCol w:w="2310"/>
+        <w:gridCol w:w="2310"/>
+        <w:gridCol w:w="2310"/>
+        <w:gridCol w:w="2429"/>
       </w:tblGrid>
       <w:tr>
         <w:trPr>
@@ -21,7 +21,7 @@
         </w:trPr>
         <w:tc>
           <w:tcPr>
-            <w:tcW w:w="2340" w:type="dxa"/>
+            <w:tcW w:w="2310" w:type="dxa"/>
             <w:tcBorders>
               <w:top w:val="single" w:color="000000" w:themeColor="text1" w:sz="6"/>
               <w:left w:val="single" w:color="000000" w:themeColor="text1" w:sz="6"/>
@@ -64,7 +64,7 @@
         </w:tc>
         <w:tc>
           <w:tcPr>
-            <w:tcW w:w="7020" w:type="dxa"/>
+            <w:tcW w:w="7049" w:type="dxa"/>
             <w:gridSpan w:val="3"/>
             <w:tcBorders>
               <w:top w:val="single" w:color="000000" w:themeColor="text1" w:sz="6"/>
@@ -100,6 +100,7 @@
                 <w:color w:val="000000" w:themeColor="text1" w:themeTint="FF" w:themeShade="FF"/>
                 <w:sz w:val="24"/>
                 <w:szCs w:val="24"/>
+                <w:lang w:val="en-US"/>
               </w:rPr>
               <w:t>UC_1:Autentificare abonat</w:t>
             </w:r>
@@ -109,7 +110,7 @@
       <w:tr>
         <w:tc>
           <w:tcPr>
-            <w:tcW w:w="2340" w:type="dxa"/>
+            <w:tcW w:w="2310" w:type="dxa"/>
             <w:tcBorders>
               <w:top w:val="single" w:color="000000" w:themeColor="text1" w:sz="6"/>
               <w:left w:val="single" w:color="000000" w:themeColor="text1" w:sz="6"/>
@@ -152,41 +153,42 @@
         </w:tc>
         <w:tc>
           <w:tcPr>
-            <w:tcW w:w="2340" w:type="dxa"/>
-            <w:tcBorders>
-              <w:top w:val="single" w:color="000000" w:themeColor="text1" w:sz="6"/>
-              <w:left w:val="single" w:color="000000" w:themeColor="text1" w:sz="6"/>
-              <w:bottom w:val="single" w:color="000000" w:themeColor="text1" w:sz="6"/>
-              <w:right w:val="single" w:color="000000" w:themeColor="text1" w:sz="6"/>
-            </w:tcBorders>
-            <w:tcMar/>
-            <w:vAlign w:val="top"/>
-          </w:tcPr>
-          <w:p>
-            <w:pPr>
-              <w:spacing w:before="200" w:line="240" w:lineRule="auto"/>
-              <w:jc w:val="left"/>
-              <w:rPr>
-                <w:rFonts w:ascii="Times New Roman" w:hAnsi="Times New Roman" w:eastAsia="Times New Roman" w:cs="Times New Roman"/>
-                <w:b w:val="0"/>
-                <w:bCs w:val="0"/>
-                <w:i w:val="0"/>
-                <w:iCs w:val="0"/>
-                <w:color w:val="000000" w:themeColor="text1" w:themeTint="FF" w:themeShade="FF"/>
-                <w:sz w:val="24"/>
-                <w:szCs w:val="24"/>
-              </w:rPr>
-            </w:pPr>
-            <w:r>
-              <w:rPr>
-                <w:rFonts w:ascii="Times New Roman" w:hAnsi="Times New Roman" w:eastAsia="Times New Roman" w:cs="Times New Roman"/>
-                <w:b w:val="0"/>
-                <w:bCs w:val="0"/>
-                <w:i w:val="0"/>
-                <w:iCs w:val="0"/>
-                <w:color w:val="000000" w:themeColor="text1" w:themeTint="FF" w:themeShade="FF"/>
-                <w:sz w:val="24"/>
-                <w:szCs w:val="24"/>
+            <w:tcW w:w="2310" w:type="dxa"/>
+            <w:tcBorders>
+              <w:top w:val="single" w:color="000000" w:themeColor="text1" w:sz="6"/>
+              <w:left w:val="single" w:color="000000" w:themeColor="text1" w:sz="6"/>
+              <w:bottom w:val="single" w:color="000000" w:themeColor="text1" w:sz="6"/>
+              <w:right w:val="single" w:color="000000" w:themeColor="text1" w:sz="6"/>
+            </w:tcBorders>
+            <w:tcMar/>
+            <w:vAlign w:val="top"/>
+          </w:tcPr>
+          <w:p>
+            <w:pPr>
+              <w:spacing w:before="200" w:line="240" w:lineRule="auto"/>
+              <w:jc w:val="left"/>
+              <w:rPr>
+                <w:rFonts w:ascii="Times New Roman" w:hAnsi="Times New Roman" w:eastAsia="Times New Roman" w:cs="Times New Roman"/>
+                <w:b w:val="0"/>
+                <w:bCs w:val="0"/>
+                <w:i w:val="0"/>
+                <w:iCs w:val="0"/>
+                <w:color w:val="000000" w:themeColor="text1" w:themeTint="FF" w:themeShade="FF"/>
+                <w:sz w:val="24"/>
+                <w:szCs w:val="24"/>
+              </w:rPr>
+            </w:pPr>
+            <w:r>
+              <w:rPr>
+                <w:rFonts w:ascii="Times New Roman" w:hAnsi="Times New Roman" w:eastAsia="Times New Roman" w:cs="Times New Roman"/>
+                <w:b w:val="0"/>
+                <w:bCs w:val="0"/>
+                <w:i w:val="0"/>
+                <w:iCs w:val="0"/>
+                <w:color w:val="000000" w:themeColor="text1" w:themeTint="FF" w:themeShade="FF"/>
+                <w:sz w:val="24"/>
+                <w:szCs w:val="24"/>
+                <w:lang w:val="en-US"/>
               </w:rPr>
               <w:t>Abonat</w:t>
             </w:r>
@@ -194,7 +196,7 @@
         </w:tc>
         <w:tc>
           <w:tcPr>
-            <w:tcW w:w="2340" w:type="dxa"/>
+            <w:tcW w:w="2310" w:type="dxa"/>
             <w:tcBorders>
               <w:top w:val="nil" w:color="000000" w:themeColor="text1" w:sz="6"/>
               <w:left w:val="single" w:color="000000" w:themeColor="text1" w:sz="6"/>
@@ -237,7 +239,7 @@
         </w:tc>
         <w:tc>
           <w:tcPr>
-            <w:tcW w:w="2340" w:type="dxa"/>
+            <w:tcW w:w="2429" w:type="dxa"/>
             <w:tcBorders>
               <w:top w:val="nil" w:color="000000" w:themeColor="text1" w:sz="6"/>
               <w:left w:val="single" w:color="000000" w:themeColor="text1" w:sz="6"/>
@@ -271,7 +273,7 @@
         </w:trPr>
         <w:tc>
           <w:tcPr>
-            <w:tcW w:w="2340" w:type="dxa"/>
+            <w:tcW w:w="2310" w:type="dxa"/>
             <w:tcBorders>
               <w:top w:val="single" w:color="000000" w:themeColor="text1" w:sz="6"/>
               <w:left w:val="single" w:color="000000" w:themeColor="text1" w:sz="6"/>
@@ -314,7 +316,7 @@
         </w:tc>
         <w:tc>
           <w:tcPr>
-            <w:tcW w:w="7020" w:type="dxa"/>
+            <w:tcW w:w="7049" w:type="dxa"/>
             <w:gridSpan w:val="3"/>
             <w:tcBorders>
               <w:top w:val="single" w:color="000000" w:themeColor="text1" w:sz="6"/>
@@ -340,214 +342,19 @@
                 <w:szCs w:val="24"/>
               </w:rPr>
             </w:pPr>
-            <w:proofErr w:type="spellStart"/>
-            <w:r>
-              <w:rPr>
-                <w:rFonts w:ascii="Times New Roman" w:hAnsi="Times New Roman" w:eastAsia="Times New Roman" w:cs="Times New Roman"/>
-                <w:b w:val="0"/>
-                <w:bCs w:val="0"/>
-                <w:i w:val="0"/>
-                <w:iCs w:val="0"/>
-                <w:color w:val="000000" w:themeColor="text1" w:themeTint="FF" w:themeShade="FF"/>
-                <w:sz w:val="24"/>
-                <w:szCs w:val="24"/>
-              </w:rPr>
-              <w:t>Realizarea</w:t>
-            </w:r>
-            <w:proofErr w:type="spellEnd"/>
-            <w:r>
-              <w:rPr>
-                <w:rFonts w:ascii="Times New Roman" w:hAnsi="Times New Roman" w:eastAsia="Times New Roman" w:cs="Times New Roman"/>
-                <w:b w:val="0"/>
-                <w:bCs w:val="0"/>
-                <w:i w:val="0"/>
-                <w:iCs w:val="0"/>
-                <w:color w:val="000000" w:themeColor="text1" w:themeTint="FF" w:themeShade="FF"/>
-                <w:sz w:val="24"/>
-                <w:szCs w:val="24"/>
-              </w:rPr>
-              <w:t xml:space="preserve"> </w:t>
-            </w:r>
-            <w:proofErr w:type="spellStart"/>
-            <w:r>
-              <w:rPr>
-                <w:rFonts w:ascii="Times New Roman" w:hAnsi="Times New Roman" w:eastAsia="Times New Roman" w:cs="Times New Roman"/>
-                <w:b w:val="0"/>
-                <w:bCs w:val="0"/>
-                <w:i w:val="0"/>
-                <w:iCs w:val="0"/>
-                <w:color w:val="000000" w:themeColor="text1" w:themeTint="FF" w:themeShade="FF"/>
-                <w:sz w:val="24"/>
-                <w:szCs w:val="24"/>
-              </w:rPr>
-              <w:t>autentificării</w:t>
-            </w:r>
-            <w:proofErr w:type="spellEnd"/>
-            <w:r>
-              <w:rPr>
-                <w:rFonts w:ascii="Times New Roman" w:hAnsi="Times New Roman" w:eastAsia="Times New Roman" w:cs="Times New Roman"/>
-                <w:b w:val="0"/>
-                <w:bCs w:val="0"/>
-                <w:i w:val="0"/>
-                <w:iCs w:val="0"/>
-                <w:color w:val="000000" w:themeColor="text1" w:themeTint="FF" w:themeShade="FF"/>
-                <w:sz w:val="24"/>
-                <w:szCs w:val="24"/>
-              </w:rPr>
-              <w:t xml:space="preserve"> </w:t>
-            </w:r>
-            <w:proofErr w:type="spellStart"/>
-            <w:r>
-              <w:rPr>
-                <w:rFonts w:ascii="Times New Roman" w:hAnsi="Times New Roman" w:eastAsia="Times New Roman" w:cs="Times New Roman"/>
-                <w:b w:val="0"/>
-                <w:bCs w:val="0"/>
-                <w:i w:val="0"/>
-                <w:iCs w:val="0"/>
-                <w:color w:val="000000" w:themeColor="text1" w:themeTint="FF" w:themeShade="FF"/>
-                <w:sz w:val="24"/>
-                <w:szCs w:val="24"/>
-              </w:rPr>
-              <w:t>unui</w:t>
-            </w:r>
-            <w:proofErr w:type="spellEnd"/>
-            <w:r>
-              <w:rPr>
-                <w:rFonts w:ascii="Times New Roman" w:hAnsi="Times New Roman" w:eastAsia="Times New Roman" w:cs="Times New Roman"/>
-                <w:b w:val="0"/>
-                <w:bCs w:val="0"/>
-                <w:i w:val="0"/>
-                <w:iCs w:val="0"/>
-                <w:color w:val="000000" w:themeColor="text1" w:themeTint="FF" w:themeShade="FF"/>
-                <w:sz w:val="24"/>
-                <w:szCs w:val="24"/>
-              </w:rPr>
-              <w:t xml:space="preserve"> </w:t>
-            </w:r>
-            <w:proofErr w:type="spellStart"/>
-            <w:r>
-              <w:rPr>
-                <w:rFonts w:ascii="Times New Roman" w:hAnsi="Times New Roman" w:eastAsia="Times New Roman" w:cs="Times New Roman"/>
-                <w:b w:val="0"/>
-                <w:bCs w:val="0"/>
-                <w:i w:val="0"/>
-                <w:iCs w:val="0"/>
-                <w:color w:val="000000" w:themeColor="text1" w:themeTint="FF" w:themeShade="FF"/>
-                <w:sz w:val="24"/>
-                <w:szCs w:val="24"/>
-              </w:rPr>
-              <w:t>abonat</w:t>
-            </w:r>
-            <w:proofErr w:type="spellEnd"/>
-            <w:r>
-              <w:rPr>
-                <w:rFonts w:ascii="Times New Roman" w:hAnsi="Times New Roman" w:eastAsia="Times New Roman" w:cs="Times New Roman"/>
-                <w:b w:val="0"/>
-                <w:bCs w:val="0"/>
-                <w:i w:val="0"/>
-                <w:iCs w:val="0"/>
-                <w:color w:val="000000" w:themeColor="text1" w:themeTint="FF" w:themeShade="FF"/>
-                <w:sz w:val="24"/>
-                <w:szCs w:val="24"/>
-              </w:rPr>
-              <w:t xml:space="preserve"> </w:t>
-            </w:r>
-            <w:proofErr w:type="spellStart"/>
-            <w:r>
-              <w:rPr>
-                <w:rFonts w:ascii="Times New Roman" w:hAnsi="Times New Roman" w:eastAsia="Times New Roman" w:cs="Times New Roman"/>
-                <w:b w:val="0"/>
-                <w:bCs w:val="0"/>
-                <w:i w:val="0"/>
-                <w:iCs w:val="0"/>
-                <w:color w:val="000000" w:themeColor="text1" w:themeTint="FF" w:themeShade="FF"/>
-                <w:sz w:val="24"/>
-                <w:szCs w:val="24"/>
-              </w:rPr>
-              <w:t>în</w:t>
-            </w:r>
-            <w:proofErr w:type="spellEnd"/>
-            <w:r>
-              <w:rPr>
-                <w:rFonts w:ascii="Times New Roman" w:hAnsi="Times New Roman" w:eastAsia="Times New Roman" w:cs="Times New Roman"/>
-                <w:b w:val="0"/>
-                <w:bCs w:val="0"/>
-                <w:i w:val="0"/>
-                <w:iCs w:val="0"/>
-                <w:color w:val="000000" w:themeColor="text1" w:themeTint="FF" w:themeShade="FF"/>
-                <w:sz w:val="24"/>
-                <w:szCs w:val="24"/>
-              </w:rPr>
-              <w:t xml:space="preserve"> </w:t>
-            </w:r>
-            <w:proofErr w:type="spellStart"/>
-            <w:r>
-              <w:rPr>
-                <w:rFonts w:ascii="Times New Roman" w:hAnsi="Times New Roman" w:eastAsia="Times New Roman" w:cs="Times New Roman"/>
-                <w:b w:val="0"/>
-                <w:bCs w:val="0"/>
-                <w:i w:val="0"/>
-                <w:iCs w:val="0"/>
-                <w:color w:val="000000" w:themeColor="text1" w:themeTint="FF" w:themeShade="FF"/>
-                <w:sz w:val="24"/>
-                <w:szCs w:val="24"/>
-              </w:rPr>
-              <w:t>softul</w:t>
-            </w:r>
-            <w:proofErr w:type="spellEnd"/>
-            <w:r>
-              <w:rPr>
-                <w:rFonts w:ascii="Times New Roman" w:hAnsi="Times New Roman" w:eastAsia="Times New Roman" w:cs="Times New Roman"/>
-                <w:b w:val="0"/>
-                <w:bCs w:val="0"/>
-                <w:i w:val="0"/>
-                <w:iCs w:val="0"/>
-                <w:color w:val="000000" w:themeColor="text1" w:themeTint="FF" w:themeShade="FF"/>
-                <w:sz w:val="24"/>
-                <w:szCs w:val="24"/>
-              </w:rPr>
-              <w:t xml:space="preserve"> </w:t>
-            </w:r>
-            <w:r>
-              <w:rPr>
-                <w:rFonts w:ascii="Times New Roman" w:hAnsi="Times New Roman" w:eastAsia="Times New Roman" w:cs="Times New Roman"/>
-                <w:b w:val="0"/>
-                <w:bCs w:val="0"/>
-                <w:i w:val="0"/>
-                <w:iCs w:val="0"/>
-                <w:color w:val="000000" w:themeColor="text1" w:themeTint="FF" w:themeShade="FF"/>
-                <w:sz w:val="24"/>
-                <w:szCs w:val="24"/>
-              </w:rPr>
-              <w:t xml:space="preserve">de </w:t>
-            </w:r>
-            <w:proofErr w:type="spellStart"/>
-            <w:r>
-              <w:rPr>
-                <w:rFonts w:ascii="Times New Roman" w:hAnsi="Times New Roman" w:eastAsia="Times New Roman" w:cs="Times New Roman"/>
-                <w:b w:val="0"/>
-                <w:bCs w:val="0"/>
-                <w:i w:val="0"/>
-                <w:iCs w:val="0"/>
-                <w:color w:val="000000" w:themeColor="text1" w:themeTint="FF" w:themeShade="FF"/>
-                <w:sz w:val="24"/>
-                <w:szCs w:val="24"/>
-              </w:rPr>
-              <w:t>gestionare</w:t>
-            </w:r>
-            <w:proofErr w:type="spellEnd"/>
-            <w:r>
-              <w:rPr>
-                <w:rFonts w:ascii="Times New Roman" w:hAnsi="Times New Roman" w:eastAsia="Times New Roman" w:cs="Times New Roman"/>
-                <w:b w:val="0"/>
-                <w:bCs w:val="0"/>
-                <w:i w:val="0"/>
-                <w:iCs w:val="0"/>
-                <w:color w:val="000000" w:themeColor="text1" w:themeTint="FF" w:themeShade="FF"/>
-                <w:sz w:val="24"/>
-                <w:szCs w:val="24"/>
-              </w:rPr>
-              <w:t xml:space="preserve"> al bibliotecii.</w:t>
+            <w:r>
+              <w:rPr>
+                <w:rFonts w:ascii="Times New Roman" w:hAnsi="Times New Roman" w:eastAsia="Times New Roman" w:cs="Times New Roman"/>
+                <w:b w:val="0"/>
+                <w:bCs w:val="0"/>
+                <w:i w:val="0"/>
+                <w:iCs w:val="0"/>
+                <w:color w:val="000000" w:themeColor="text1" w:themeTint="FF" w:themeShade="FF"/>
+                <w:sz w:val="24"/>
+                <w:szCs w:val="24"/>
+                <w:lang w:val="en-US"/>
+              </w:rPr>
+              <w:t>Realizarea autentificării unui abonat în softul de gestionare al bibliotecii.</w:t>
             </w:r>
           </w:p>
         </w:tc>
@@ -558,7 +365,7 @@
         </w:trPr>
         <w:tc>
           <w:tcPr>
-            <w:tcW w:w="2340" w:type="dxa"/>
+            <w:tcW w:w="2310" w:type="dxa"/>
             <w:tcBorders>
               <w:top w:val="single" w:color="000000" w:themeColor="text1" w:sz="6"/>
               <w:left w:val="single" w:color="000000" w:themeColor="text1" w:sz="6"/>
@@ -601,7 +408,7 @@
         </w:tc>
         <w:tc>
           <w:tcPr>
-            <w:tcW w:w="7020" w:type="dxa"/>
+            <w:tcW w:w="7049" w:type="dxa"/>
             <w:gridSpan w:val="3"/>
             <w:tcBorders>
               <w:top w:val="single" w:color="000000" w:themeColor="text1" w:sz="6"/>
@@ -614,368 +421,32 @@
           </w:tcPr>
           <w:p>
             <w:pPr>
-              <w:pStyle w:val="Normal"/>
-              <w:spacing w:before="200" w:line="240" w:lineRule="auto"/>
-              <w:jc w:val="left"/>
-              <w:rPr>
-                <w:rFonts w:ascii="Times New Roman" w:hAnsi="Times New Roman" w:eastAsia="Times New Roman" w:cs="Times New Roman"/>
-                <w:b w:val="0"/>
-                <w:bCs w:val="0"/>
-                <w:i w:val="0"/>
-                <w:iCs w:val="0"/>
-                <w:color w:val="000000" w:themeColor="text1" w:themeTint="FF" w:themeShade="FF"/>
-                <w:sz w:val="24"/>
-                <w:szCs w:val="24"/>
-              </w:rPr>
-            </w:pPr>
-            <w:r>
-              <w:rPr>
-                <w:rFonts w:ascii="Times New Roman" w:hAnsi="Times New Roman" w:eastAsia="Times New Roman" w:cs="Times New Roman"/>
-                <w:b w:val="0"/>
-                <w:bCs w:val="0"/>
-                <w:i w:val="0"/>
-                <w:iCs w:val="0"/>
-                <w:color w:val="000000" w:themeColor="text1" w:themeTint="FF" w:themeShade="FF"/>
-                <w:sz w:val="24"/>
-                <w:szCs w:val="24"/>
-              </w:rPr>
-              <w:t xml:space="preserve">Abonatul </w:t>
-            </w:r>
-            <w:proofErr w:type="spellStart"/>
-            <w:r>
-              <w:rPr>
-                <w:rFonts w:ascii="Times New Roman" w:hAnsi="Times New Roman" w:eastAsia="Times New Roman" w:cs="Times New Roman"/>
-                <w:b w:val="0"/>
-                <w:bCs w:val="0"/>
-                <w:i w:val="0"/>
-                <w:iCs w:val="0"/>
-                <w:color w:val="000000" w:themeColor="text1" w:themeTint="FF" w:themeShade="FF"/>
-                <w:sz w:val="24"/>
-                <w:szCs w:val="24"/>
-              </w:rPr>
-              <w:t>dorește</w:t>
-            </w:r>
-            <w:proofErr w:type="spellEnd"/>
-            <w:r>
-              <w:rPr>
-                <w:rFonts w:ascii="Times New Roman" w:hAnsi="Times New Roman" w:eastAsia="Times New Roman" w:cs="Times New Roman"/>
-                <w:b w:val="0"/>
-                <w:bCs w:val="0"/>
-                <w:i w:val="0"/>
-                <w:iCs w:val="0"/>
-                <w:color w:val="000000" w:themeColor="text1" w:themeTint="FF" w:themeShade="FF"/>
-                <w:sz w:val="24"/>
-                <w:szCs w:val="24"/>
-              </w:rPr>
-              <w:t xml:space="preserve"> </w:t>
-            </w:r>
-            <w:proofErr w:type="spellStart"/>
-            <w:r>
-              <w:rPr>
-                <w:rFonts w:ascii="Times New Roman" w:hAnsi="Times New Roman" w:eastAsia="Times New Roman" w:cs="Times New Roman"/>
-                <w:b w:val="0"/>
-                <w:bCs w:val="0"/>
-                <w:i w:val="0"/>
-                <w:iCs w:val="0"/>
-                <w:color w:val="000000" w:themeColor="text1" w:themeTint="FF" w:themeShade="FF"/>
-                <w:sz w:val="24"/>
-                <w:szCs w:val="24"/>
-              </w:rPr>
-              <w:t>să</w:t>
-            </w:r>
-            <w:proofErr w:type="spellEnd"/>
-            <w:r>
-              <w:rPr>
-                <w:rFonts w:ascii="Times New Roman" w:hAnsi="Times New Roman" w:eastAsia="Times New Roman" w:cs="Times New Roman"/>
-                <w:b w:val="0"/>
-                <w:bCs w:val="0"/>
-                <w:i w:val="0"/>
-                <w:iCs w:val="0"/>
-                <w:color w:val="000000" w:themeColor="text1" w:themeTint="FF" w:themeShade="FF"/>
-                <w:sz w:val="24"/>
-                <w:szCs w:val="24"/>
-              </w:rPr>
-              <w:t xml:space="preserve"> se </w:t>
-            </w:r>
-            <w:proofErr w:type="spellStart"/>
-            <w:r>
-              <w:rPr>
-                <w:rFonts w:ascii="Times New Roman" w:hAnsi="Times New Roman" w:eastAsia="Times New Roman" w:cs="Times New Roman"/>
-                <w:b w:val="0"/>
-                <w:bCs w:val="0"/>
-                <w:i w:val="0"/>
-                <w:iCs w:val="0"/>
-                <w:color w:val="000000" w:themeColor="text1" w:themeTint="FF" w:themeShade="FF"/>
-                <w:sz w:val="24"/>
-                <w:szCs w:val="24"/>
-              </w:rPr>
-              <w:t>autentifice</w:t>
-            </w:r>
-            <w:proofErr w:type="spellEnd"/>
-            <w:r>
-              <w:rPr>
-                <w:rFonts w:ascii="Times New Roman" w:hAnsi="Times New Roman" w:eastAsia="Times New Roman" w:cs="Times New Roman"/>
-                <w:b w:val="0"/>
-                <w:bCs w:val="0"/>
-                <w:i w:val="0"/>
-                <w:iCs w:val="0"/>
-                <w:color w:val="000000" w:themeColor="text1" w:themeTint="FF" w:themeShade="FF"/>
-                <w:sz w:val="24"/>
-                <w:szCs w:val="24"/>
-              </w:rPr>
-              <w:t xml:space="preserve"> </w:t>
-            </w:r>
-            <w:proofErr w:type="spellStart"/>
-            <w:r>
-              <w:rPr>
-                <w:rFonts w:ascii="Times New Roman" w:hAnsi="Times New Roman" w:eastAsia="Times New Roman" w:cs="Times New Roman"/>
-                <w:b w:val="0"/>
-                <w:bCs w:val="0"/>
-                <w:i w:val="0"/>
-                <w:iCs w:val="0"/>
-                <w:color w:val="000000" w:themeColor="text1" w:themeTint="FF" w:themeShade="FF"/>
-                <w:sz w:val="24"/>
-                <w:szCs w:val="24"/>
-              </w:rPr>
-              <w:t>în</w:t>
-            </w:r>
-            <w:proofErr w:type="spellEnd"/>
-            <w:r>
-              <w:rPr>
-                <w:rFonts w:ascii="Times New Roman" w:hAnsi="Times New Roman" w:eastAsia="Times New Roman" w:cs="Times New Roman"/>
-                <w:b w:val="0"/>
-                <w:bCs w:val="0"/>
-                <w:i w:val="0"/>
-                <w:iCs w:val="0"/>
-                <w:color w:val="000000" w:themeColor="text1" w:themeTint="FF" w:themeShade="FF"/>
-                <w:sz w:val="24"/>
-                <w:szCs w:val="24"/>
-              </w:rPr>
-              <w:t xml:space="preserve"> </w:t>
-            </w:r>
-            <w:proofErr w:type="spellStart"/>
-            <w:r>
-              <w:rPr>
-                <w:rFonts w:ascii="Times New Roman" w:hAnsi="Times New Roman" w:eastAsia="Times New Roman" w:cs="Times New Roman"/>
-                <w:b w:val="0"/>
-                <w:bCs w:val="0"/>
-                <w:i w:val="0"/>
-                <w:iCs w:val="0"/>
-                <w:color w:val="000000" w:themeColor="text1" w:themeTint="FF" w:themeShade="FF"/>
-                <w:sz w:val="24"/>
-                <w:szCs w:val="24"/>
-              </w:rPr>
-              <w:t>softul</w:t>
-            </w:r>
-            <w:proofErr w:type="spellEnd"/>
-            <w:r>
-              <w:rPr>
-                <w:rFonts w:ascii="Times New Roman" w:hAnsi="Times New Roman" w:eastAsia="Times New Roman" w:cs="Times New Roman"/>
-                <w:b w:val="0"/>
-                <w:bCs w:val="0"/>
-                <w:i w:val="0"/>
-                <w:iCs w:val="0"/>
-                <w:color w:val="000000" w:themeColor="text1" w:themeTint="FF" w:themeShade="FF"/>
-                <w:sz w:val="24"/>
-                <w:szCs w:val="24"/>
-              </w:rPr>
-              <w:t xml:space="preserve"> de </w:t>
-            </w:r>
-            <w:proofErr w:type="spellStart"/>
-            <w:r>
-              <w:rPr>
-                <w:rFonts w:ascii="Times New Roman" w:hAnsi="Times New Roman" w:eastAsia="Times New Roman" w:cs="Times New Roman"/>
-                <w:b w:val="0"/>
-                <w:bCs w:val="0"/>
-                <w:i w:val="0"/>
-                <w:iCs w:val="0"/>
-                <w:color w:val="000000" w:themeColor="text1" w:themeTint="FF" w:themeShade="FF"/>
-                <w:sz w:val="24"/>
-                <w:szCs w:val="24"/>
-              </w:rPr>
-              <w:t>gestionare</w:t>
-            </w:r>
-            <w:proofErr w:type="spellEnd"/>
-            <w:r>
-              <w:rPr>
-                <w:rFonts w:ascii="Times New Roman" w:hAnsi="Times New Roman" w:eastAsia="Times New Roman" w:cs="Times New Roman"/>
-                <w:b w:val="0"/>
-                <w:bCs w:val="0"/>
-                <w:i w:val="0"/>
-                <w:iCs w:val="0"/>
-                <w:color w:val="000000" w:themeColor="text1" w:themeTint="FF" w:themeShade="FF"/>
-                <w:sz w:val="24"/>
-                <w:szCs w:val="24"/>
-              </w:rPr>
-              <w:t xml:space="preserve"> al </w:t>
-            </w:r>
-            <w:proofErr w:type="spellStart"/>
-            <w:r>
-              <w:rPr>
-                <w:rFonts w:ascii="Times New Roman" w:hAnsi="Times New Roman" w:eastAsia="Times New Roman" w:cs="Times New Roman"/>
-                <w:b w:val="0"/>
-                <w:bCs w:val="0"/>
-                <w:i w:val="0"/>
-                <w:iCs w:val="0"/>
-                <w:color w:val="000000" w:themeColor="text1" w:themeTint="FF" w:themeShade="FF"/>
-                <w:sz w:val="24"/>
-                <w:szCs w:val="24"/>
-              </w:rPr>
-              <w:t>bibliotecii</w:t>
-            </w:r>
-            <w:proofErr w:type="spellEnd"/>
-            <w:r>
-              <w:rPr>
-                <w:rFonts w:ascii="Times New Roman" w:hAnsi="Times New Roman" w:eastAsia="Times New Roman" w:cs="Times New Roman"/>
-                <w:b w:val="0"/>
-                <w:bCs w:val="0"/>
-                <w:i w:val="0"/>
-                <w:iCs w:val="0"/>
-                <w:color w:val="000000" w:themeColor="text1" w:themeTint="FF" w:themeShade="FF"/>
-                <w:sz w:val="24"/>
-                <w:szCs w:val="24"/>
-              </w:rPr>
-              <w:t xml:space="preserve"> </w:t>
-            </w:r>
-            <w:proofErr w:type="spellStart"/>
-            <w:r>
-              <w:rPr>
-                <w:rFonts w:ascii="Times New Roman" w:hAnsi="Times New Roman" w:eastAsia="Times New Roman" w:cs="Times New Roman"/>
-                <w:b w:val="0"/>
-                <w:bCs w:val="0"/>
-                <w:i w:val="0"/>
-                <w:iCs w:val="0"/>
-                <w:color w:val="000000" w:themeColor="text1" w:themeTint="FF" w:themeShade="FF"/>
-                <w:sz w:val="24"/>
-                <w:szCs w:val="24"/>
-              </w:rPr>
-              <w:t>pentru</w:t>
-            </w:r>
-            <w:proofErr w:type="spellEnd"/>
-            <w:r>
-              <w:rPr>
-                <w:rFonts w:ascii="Times New Roman" w:hAnsi="Times New Roman" w:eastAsia="Times New Roman" w:cs="Times New Roman"/>
-                <w:b w:val="0"/>
-                <w:bCs w:val="0"/>
-                <w:i w:val="0"/>
-                <w:iCs w:val="0"/>
-                <w:color w:val="000000" w:themeColor="text1" w:themeTint="FF" w:themeShade="FF"/>
-                <w:sz w:val="24"/>
-                <w:szCs w:val="24"/>
-              </w:rPr>
-              <w:t xml:space="preserve"> a </w:t>
-            </w:r>
-            <w:proofErr w:type="spellStart"/>
-            <w:r>
-              <w:rPr>
-                <w:rFonts w:ascii="Times New Roman" w:hAnsi="Times New Roman" w:eastAsia="Times New Roman" w:cs="Times New Roman"/>
-                <w:b w:val="0"/>
-                <w:bCs w:val="0"/>
-                <w:i w:val="0"/>
-                <w:iCs w:val="0"/>
-                <w:color w:val="000000" w:themeColor="text1" w:themeTint="FF" w:themeShade="FF"/>
-                <w:sz w:val="24"/>
-                <w:szCs w:val="24"/>
-              </w:rPr>
-              <w:t>realiza</w:t>
-            </w:r>
-            <w:proofErr w:type="spellEnd"/>
-            <w:r>
-              <w:rPr>
-                <w:rFonts w:ascii="Times New Roman" w:hAnsi="Times New Roman" w:eastAsia="Times New Roman" w:cs="Times New Roman"/>
-                <w:b w:val="0"/>
-                <w:bCs w:val="0"/>
-                <w:i w:val="0"/>
-                <w:iCs w:val="0"/>
-                <w:color w:val="000000" w:themeColor="text1" w:themeTint="FF" w:themeShade="FF"/>
-                <w:sz w:val="24"/>
-                <w:szCs w:val="24"/>
-              </w:rPr>
-              <w:t xml:space="preserve"> </w:t>
-            </w:r>
-            <w:proofErr w:type="spellStart"/>
-            <w:r>
-              <w:rPr>
-                <w:rFonts w:ascii="Times New Roman" w:hAnsi="Times New Roman" w:eastAsia="Times New Roman" w:cs="Times New Roman"/>
-                <w:b w:val="0"/>
-                <w:bCs w:val="0"/>
-                <w:i w:val="0"/>
-                <w:iCs w:val="0"/>
-                <w:color w:val="000000" w:themeColor="text1" w:themeTint="FF" w:themeShade="FF"/>
-                <w:sz w:val="24"/>
-                <w:szCs w:val="24"/>
-              </w:rPr>
-              <w:t>diferite</w:t>
-            </w:r>
-            <w:proofErr w:type="spellEnd"/>
-            <w:r>
-              <w:rPr>
-                <w:rFonts w:ascii="Times New Roman" w:hAnsi="Times New Roman" w:eastAsia="Times New Roman" w:cs="Times New Roman"/>
-                <w:b w:val="0"/>
-                <w:bCs w:val="0"/>
-                <w:i w:val="0"/>
-                <w:iCs w:val="0"/>
-                <w:color w:val="000000" w:themeColor="text1" w:themeTint="FF" w:themeShade="FF"/>
-                <w:sz w:val="24"/>
-                <w:szCs w:val="24"/>
-              </w:rPr>
-              <w:t xml:space="preserve"> </w:t>
-            </w:r>
-            <w:proofErr w:type="spellStart"/>
-            <w:r>
-              <w:rPr>
-                <w:rFonts w:ascii="Times New Roman" w:hAnsi="Times New Roman" w:eastAsia="Times New Roman" w:cs="Times New Roman"/>
-                <w:b w:val="0"/>
-                <w:bCs w:val="0"/>
-                <w:i w:val="0"/>
-                <w:iCs w:val="0"/>
-                <w:color w:val="000000" w:themeColor="text1" w:themeTint="FF" w:themeShade="FF"/>
-                <w:sz w:val="24"/>
-                <w:szCs w:val="24"/>
-              </w:rPr>
-              <w:t>acțiuni</w:t>
-            </w:r>
-            <w:proofErr w:type="spellEnd"/>
-            <w:r>
-              <w:rPr>
-                <w:rFonts w:ascii="Times New Roman" w:hAnsi="Times New Roman" w:eastAsia="Times New Roman" w:cs="Times New Roman"/>
-                <w:b w:val="0"/>
-                <w:bCs w:val="0"/>
-                <w:i w:val="0"/>
-                <w:iCs w:val="0"/>
-                <w:color w:val="000000" w:themeColor="text1" w:themeTint="FF" w:themeShade="FF"/>
-                <w:sz w:val="24"/>
-                <w:szCs w:val="24"/>
-              </w:rPr>
-              <w:t xml:space="preserve"> </w:t>
-            </w:r>
-            <w:proofErr w:type="spellStart"/>
-            <w:r>
-              <w:rPr>
-                <w:rFonts w:ascii="Times New Roman" w:hAnsi="Times New Roman" w:eastAsia="Times New Roman" w:cs="Times New Roman"/>
-                <w:b w:val="0"/>
-                <w:bCs w:val="0"/>
-                <w:i w:val="0"/>
-                <w:iCs w:val="0"/>
-                <w:color w:val="000000" w:themeColor="text1" w:themeTint="FF" w:themeShade="FF"/>
-                <w:sz w:val="24"/>
-                <w:szCs w:val="24"/>
-              </w:rPr>
-              <w:t>odată</w:t>
-            </w:r>
-            <w:proofErr w:type="spellEnd"/>
-            <w:r>
-              <w:rPr>
-                <w:rFonts w:ascii="Times New Roman" w:hAnsi="Times New Roman" w:eastAsia="Times New Roman" w:cs="Times New Roman"/>
-                <w:b w:val="0"/>
-                <w:bCs w:val="0"/>
-                <w:i w:val="0"/>
-                <w:iCs w:val="0"/>
-                <w:color w:val="000000" w:themeColor="text1" w:themeTint="FF" w:themeShade="FF"/>
-                <w:sz w:val="24"/>
-                <w:szCs w:val="24"/>
-              </w:rPr>
-              <w:t xml:space="preserve"> autentificat.</w:t>
+              <w:spacing w:before="200" w:line="240" w:lineRule="auto"/>
+              <w:jc w:val="left"/>
+              <w:rPr>
+                <w:rFonts w:ascii="Times New Roman" w:hAnsi="Times New Roman" w:eastAsia="Times New Roman" w:cs="Times New Roman"/>
+                <w:b w:val="0"/>
+                <w:bCs w:val="0"/>
+                <w:i w:val="0"/>
+                <w:iCs w:val="0"/>
+                <w:color w:val="000000" w:themeColor="text1" w:themeTint="FF" w:themeShade="FF"/>
+                <w:sz w:val="24"/>
+                <w:szCs w:val="24"/>
+              </w:rPr>
+            </w:pPr>
+            <w:r>
+              <w:rPr>
+                <w:rFonts w:ascii="Times New Roman" w:hAnsi="Times New Roman" w:eastAsia="Times New Roman" w:cs="Times New Roman"/>
+                <w:b w:val="0"/>
+                <w:bCs w:val="0"/>
+                <w:i w:val="0"/>
+                <w:iCs w:val="0"/>
+                <w:color w:val="000000" w:themeColor="text1" w:themeTint="FF" w:themeShade="FF"/>
+                <w:sz w:val="24"/>
+                <w:szCs w:val="24"/>
+                <w:lang w:val="en-US"/>
+              </w:rPr>
+              <w:t>Abonatul dorește să se autentifice în softul de gestionare al bibliotecii pentru a realiza diferite acțiuni odată autentificat.</w:t>
             </w:r>
           </w:p>
         </w:tc>
@@ -986,7 +457,7 @@
         </w:trPr>
         <w:tc>
           <w:tcPr>
-            <w:tcW w:w="2340" w:type="dxa"/>
+            <w:tcW w:w="2310" w:type="dxa"/>
             <w:tcBorders>
               <w:top w:val="single" w:color="000000" w:themeColor="text1" w:sz="6"/>
               <w:left w:val="single" w:color="000000" w:themeColor="text1" w:sz="6"/>
@@ -1029,7 +500,7 @@
         </w:tc>
         <w:tc>
           <w:tcPr>
-            <w:tcW w:w="7020" w:type="dxa"/>
+            <w:tcW w:w="7049" w:type="dxa"/>
             <w:gridSpan w:val="3"/>
             <w:tcBorders>
               <w:top w:val="single" w:color="000000" w:themeColor="text1" w:sz="6"/>
@@ -1065,6 +536,7 @@
                 <w:color w:val="000000" w:themeColor="text1" w:themeTint="FF" w:themeShade="FF"/>
                 <w:sz w:val="24"/>
                 <w:szCs w:val="24"/>
+                <w:lang w:val="en-US"/>
               </w:rPr>
               <w:t>None</w:t>
             </w:r>
@@ -1077,7 +549,7 @@
         </w:trPr>
         <w:tc>
           <w:tcPr>
-            <w:tcW w:w="2340" w:type="dxa"/>
+            <w:tcW w:w="2310" w:type="dxa"/>
             <w:tcBorders>
               <w:top w:val="single" w:color="000000" w:themeColor="text1" w:sz="6"/>
               <w:left w:val="single" w:color="000000" w:themeColor="text1" w:sz="6"/>
@@ -1120,7 +592,7 @@
         </w:tc>
         <w:tc>
           <w:tcPr>
-            <w:tcW w:w="7020" w:type="dxa"/>
+            <w:tcW w:w="7049" w:type="dxa"/>
             <w:gridSpan w:val="3"/>
             <w:tcBorders>
               <w:top w:val="single" w:color="000000" w:themeColor="text1" w:sz="6"/>
@@ -1133,391 +605,32 @@
           </w:tcPr>
           <w:p>
             <w:pPr>
-              <w:pStyle w:val="Normal"/>
-              <w:spacing w:before="200" w:line="240" w:lineRule="auto"/>
-              <w:jc w:val="left"/>
-              <w:rPr>
-                <w:rFonts w:ascii="Times New Roman" w:hAnsi="Times New Roman" w:eastAsia="Times New Roman" w:cs="Times New Roman"/>
-                <w:b w:val="0"/>
-                <w:bCs w:val="0"/>
-                <w:i w:val="0"/>
-                <w:iCs w:val="0"/>
-                <w:color w:val="000000" w:themeColor="text1" w:themeTint="FF" w:themeShade="FF"/>
-                <w:sz w:val="24"/>
-                <w:szCs w:val="24"/>
-                <w:lang w:val="en-US"/>
-              </w:rPr>
-            </w:pPr>
-            <w:r>
-              <w:rPr>
-                <w:rFonts w:ascii="Times New Roman" w:hAnsi="Times New Roman" w:eastAsia="Times New Roman" w:cs="Times New Roman"/>
-                <w:b w:val="0"/>
-                <w:bCs w:val="0"/>
-                <w:i w:val="0"/>
-                <w:iCs w:val="0"/>
-                <w:color w:val="000000" w:themeColor="text1" w:themeTint="FF" w:themeShade="FF"/>
-                <w:sz w:val="24"/>
-                <w:szCs w:val="24"/>
-              </w:rPr>
-              <w:t xml:space="preserve">Abonatul </w:t>
-            </w:r>
-            <w:proofErr w:type="spellStart"/>
-            <w:r>
-              <w:rPr>
-                <w:rFonts w:ascii="Times New Roman" w:hAnsi="Times New Roman" w:eastAsia="Times New Roman" w:cs="Times New Roman"/>
-                <w:b w:val="0"/>
-                <w:bCs w:val="0"/>
-                <w:i w:val="0"/>
-                <w:iCs w:val="0"/>
-                <w:color w:val="000000" w:themeColor="text1" w:themeTint="FF" w:themeShade="FF"/>
-                <w:sz w:val="24"/>
-                <w:szCs w:val="24"/>
-              </w:rPr>
-              <w:t>este</w:t>
-            </w:r>
-            <w:proofErr w:type="spellEnd"/>
-            <w:r>
-              <w:rPr>
-                <w:rFonts w:ascii="Times New Roman" w:hAnsi="Times New Roman" w:eastAsia="Times New Roman" w:cs="Times New Roman"/>
-                <w:b w:val="0"/>
-                <w:bCs w:val="0"/>
-                <w:i w:val="0"/>
-                <w:iCs w:val="0"/>
-                <w:color w:val="000000" w:themeColor="text1" w:themeTint="FF" w:themeShade="FF"/>
-                <w:sz w:val="24"/>
-                <w:szCs w:val="24"/>
-              </w:rPr>
-              <w:t xml:space="preserve"> </w:t>
-            </w:r>
-            <w:proofErr w:type="spellStart"/>
-            <w:r>
-              <w:rPr>
-                <w:rFonts w:ascii="Times New Roman" w:hAnsi="Times New Roman" w:eastAsia="Times New Roman" w:cs="Times New Roman"/>
-                <w:b w:val="0"/>
-                <w:bCs w:val="0"/>
-                <w:i w:val="0"/>
-                <w:iCs w:val="0"/>
-                <w:color w:val="000000" w:themeColor="text1" w:themeTint="FF" w:themeShade="FF"/>
-                <w:sz w:val="24"/>
-                <w:szCs w:val="24"/>
-              </w:rPr>
-              <w:t>autentificat</w:t>
-            </w:r>
-            <w:proofErr w:type="spellEnd"/>
-            <w:r>
-              <w:rPr>
-                <w:rFonts w:ascii="Times New Roman" w:hAnsi="Times New Roman" w:eastAsia="Times New Roman" w:cs="Times New Roman"/>
-                <w:b w:val="0"/>
-                <w:bCs w:val="0"/>
-                <w:i w:val="0"/>
-                <w:iCs w:val="0"/>
-                <w:color w:val="000000" w:themeColor="text1" w:themeTint="FF" w:themeShade="FF"/>
-                <w:sz w:val="24"/>
-                <w:szCs w:val="24"/>
-              </w:rPr>
-              <w:t xml:space="preserve"> cu</w:t>
-            </w:r>
-            <w:r>
-              <w:rPr>
-                <w:rFonts w:ascii="Times New Roman" w:hAnsi="Times New Roman" w:eastAsia="Times New Roman" w:cs="Times New Roman"/>
-                <w:b w:val="0"/>
-                <w:bCs w:val="0"/>
-                <w:i w:val="0"/>
-                <w:iCs w:val="0"/>
-                <w:color w:val="000000" w:themeColor="text1" w:themeTint="FF" w:themeShade="FF"/>
-                <w:sz w:val="24"/>
-                <w:szCs w:val="24"/>
-              </w:rPr>
-              <w:t xml:space="preserve"> </w:t>
-            </w:r>
-            <w:proofErr w:type="spellStart"/>
-            <w:r>
-              <w:rPr>
-                <w:rFonts w:ascii="Times New Roman" w:hAnsi="Times New Roman" w:eastAsia="Times New Roman" w:cs="Times New Roman"/>
-                <w:b w:val="0"/>
-                <w:bCs w:val="0"/>
-                <w:i w:val="0"/>
-                <w:iCs w:val="0"/>
-                <w:color w:val="000000" w:themeColor="text1" w:themeTint="FF" w:themeShade="FF"/>
-                <w:sz w:val="24"/>
-                <w:szCs w:val="24"/>
-              </w:rPr>
-              <w:t>succes</w:t>
-            </w:r>
-            <w:proofErr w:type="spellEnd"/>
-            <w:r>
-              <w:rPr>
-                <w:rFonts w:ascii="Times New Roman" w:hAnsi="Times New Roman" w:eastAsia="Times New Roman" w:cs="Times New Roman"/>
-                <w:b w:val="0"/>
-                <w:bCs w:val="0"/>
-                <w:i w:val="0"/>
-                <w:iCs w:val="0"/>
-                <w:color w:val="000000" w:themeColor="text1" w:themeTint="FF" w:themeShade="FF"/>
-                <w:sz w:val="24"/>
-                <w:szCs w:val="24"/>
-              </w:rPr>
-              <w:t>,</w:t>
-            </w:r>
-            <w:r>
-              <w:rPr>
-                <w:rFonts w:ascii="Times New Roman" w:hAnsi="Times New Roman" w:eastAsia="Times New Roman" w:cs="Times New Roman"/>
-                <w:b w:val="0"/>
-                <w:bCs w:val="0"/>
-                <w:i w:val="0"/>
-                <w:iCs w:val="0"/>
-                <w:color w:val="000000" w:themeColor="text1" w:themeTint="FF" w:themeShade="FF"/>
-                <w:sz w:val="24"/>
-                <w:szCs w:val="24"/>
-              </w:rPr>
-              <w:t xml:space="preserve"> </w:t>
-            </w:r>
-            <w:proofErr w:type="spellStart"/>
-            <w:r>
-              <w:rPr>
-                <w:rFonts w:ascii="Times New Roman" w:hAnsi="Times New Roman" w:eastAsia="Times New Roman" w:cs="Times New Roman"/>
-                <w:b w:val="0"/>
-                <w:bCs w:val="0"/>
-                <w:i w:val="0"/>
-                <w:iCs w:val="0"/>
-                <w:color w:val="000000" w:themeColor="text1" w:themeTint="FF" w:themeShade="FF"/>
-                <w:sz w:val="24"/>
-                <w:szCs w:val="24"/>
-              </w:rPr>
-              <w:t>iar</w:t>
-            </w:r>
-            <w:proofErr w:type="spellEnd"/>
-            <w:r>
-              <w:rPr>
-                <w:rFonts w:ascii="Times New Roman" w:hAnsi="Times New Roman" w:eastAsia="Times New Roman" w:cs="Times New Roman"/>
-                <w:b w:val="0"/>
-                <w:bCs w:val="0"/>
-                <w:i w:val="0"/>
-                <w:iCs w:val="0"/>
-                <w:color w:val="000000" w:themeColor="text1" w:themeTint="FF" w:themeShade="FF"/>
-                <w:sz w:val="24"/>
-                <w:szCs w:val="24"/>
-              </w:rPr>
-              <w:t xml:space="preserve"> </w:t>
-            </w:r>
-            <w:proofErr w:type="spellStart"/>
-            <w:r>
-              <w:rPr>
-                <w:rFonts w:ascii="Times New Roman" w:hAnsi="Times New Roman" w:eastAsia="Times New Roman" w:cs="Times New Roman"/>
-                <w:b w:val="0"/>
-                <w:bCs w:val="0"/>
-                <w:i w:val="0"/>
-                <w:iCs w:val="0"/>
-                <w:color w:val="000000" w:themeColor="text1" w:themeTint="FF" w:themeShade="FF"/>
-                <w:sz w:val="24"/>
-                <w:szCs w:val="24"/>
-              </w:rPr>
-              <w:t>softul</w:t>
-            </w:r>
-            <w:proofErr w:type="spellEnd"/>
-            <w:r>
-              <w:rPr>
-                <w:rFonts w:ascii="Times New Roman" w:hAnsi="Times New Roman" w:eastAsia="Times New Roman" w:cs="Times New Roman"/>
-                <w:b w:val="0"/>
-                <w:bCs w:val="0"/>
-                <w:i w:val="0"/>
-                <w:iCs w:val="0"/>
-                <w:color w:val="000000" w:themeColor="text1" w:themeTint="FF" w:themeShade="FF"/>
-                <w:sz w:val="24"/>
-                <w:szCs w:val="24"/>
-              </w:rPr>
-              <w:t xml:space="preserve"> </w:t>
-            </w:r>
-            <w:proofErr w:type="spellStart"/>
-            <w:r>
-              <w:rPr>
-                <w:rFonts w:ascii="Times New Roman" w:hAnsi="Times New Roman" w:eastAsia="Times New Roman" w:cs="Times New Roman"/>
-                <w:b w:val="0"/>
-                <w:bCs w:val="0"/>
-                <w:i w:val="0"/>
-                <w:iCs w:val="0"/>
-                <w:color w:val="000000" w:themeColor="text1" w:themeTint="FF" w:themeShade="FF"/>
-                <w:sz w:val="24"/>
-                <w:szCs w:val="24"/>
-                <w:lang w:val="en-US"/>
-              </w:rPr>
-              <w:t>îi</w:t>
-            </w:r>
-            <w:proofErr w:type="spellEnd"/>
-            <w:r>
-              <w:rPr>
-                <w:rFonts w:ascii="Times New Roman" w:hAnsi="Times New Roman" w:eastAsia="Times New Roman" w:cs="Times New Roman"/>
-                <w:b w:val="0"/>
-                <w:bCs w:val="0"/>
-                <w:i w:val="0"/>
-                <w:iCs w:val="0"/>
-                <w:color w:val="000000" w:themeColor="text1" w:themeTint="FF" w:themeShade="FF"/>
-                <w:sz w:val="24"/>
-                <w:szCs w:val="24"/>
-                <w:lang w:val="en-US"/>
-              </w:rPr>
-              <w:t xml:space="preserve"> </w:t>
-            </w:r>
-            <w:proofErr w:type="spellStart"/>
-            <w:r>
-              <w:rPr>
-                <w:rFonts w:ascii="Times New Roman" w:hAnsi="Times New Roman" w:eastAsia="Times New Roman" w:cs="Times New Roman"/>
-                <w:b w:val="0"/>
-                <w:bCs w:val="0"/>
-                <w:i w:val="0"/>
-                <w:iCs w:val="0"/>
-                <w:color w:val="000000" w:themeColor="text1" w:themeTint="FF" w:themeShade="FF"/>
-                <w:sz w:val="24"/>
-                <w:szCs w:val="24"/>
-                <w:lang w:val="en-US"/>
-              </w:rPr>
-              <w:t>afișează</w:t>
-            </w:r>
-            <w:proofErr w:type="spellEnd"/>
-            <w:r>
-              <w:rPr>
-                <w:rFonts w:ascii="Times New Roman" w:hAnsi="Times New Roman" w:eastAsia="Times New Roman" w:cs="Times New Roman"/>
-                <w:b w:val="0"/>
-                <w:bCs w:val="0"/>
-                <w:i w:val="0"/>
-                <w:iCs w:val="0"/>
-                <w:color w:val="000000" w:themeColor="text1" w:themeTint="FF" w:themeShade="FF"/>
-                <w:sz w:val="24"/>
-                <w:szCs w:val="24"/>
-                <w:lang w:val="en-US"/>
-              </w:rPr>
-              <w:t xml:space="preserve"> </w:t>
-            </w:r>
-            <w:proofErr w:type="spellStart"/>
-            <w:r>
-              <w:rPr>
-                <w:rFonts w:ascii="Times New Roman" w:hAnsi="Times New Roman" w:eastAsia="Times New Roman" w:cs="Times New Roman"/>
-                <w:b w:val="0"/>
-                <w:bCs w:val="0"/>
-                <w:i w:val="0"/>
-                <w:iCs w:val="0"/>
-                <w:color w:val="000000" w:themeColor="text1" w:themeTint="FF" w:themeShade="FF"/>
-                <w:sz w:val="24"/>
-                <w:szCs w:val="24"/>
-                <w:lang w:val="en-US"/>
-              </w:rPr>
-              <w:t>utilizatorului</w:t>
-            </w:r>
-            <w:proofErr w:type="spellEnd"/>
-            <w:r>
-              <w:rPr>
-                <w:rFonts w:ascii="Times New Roman" w:hAnsi="Times New Roman" w:eastAsia="Times New Roman" w:cs="Times New Roman"/>
-                <w:b w:val="0"/>
-                <w:bCs w:val="0"/>
-                <w:i w:val="0"/>
-                <w:iCs w:val="0"/>
-                <w:color w:val="000000" w:themeColor="text1" w:themeTint="FF" w:themeShade="FF"/>
-                <w:sz w:val="24"/>
-                <w:szCs w:val="24"/>
-                <w:lang w:val="en-US"/>
-              </w:rPr>
-              <w:t xml:space="preserve"> </w:t>
-            </w:r>
-            <w:proofErr w:type="spellStart"/>
-            <w:r>
-              <w:rPr>
-                <w:rFonts w:ascii="Times New Roman" w:hAnsi="Times New Roman" w:eastAsia="Times New Roman" w:cs="Times New Roman"/>
-                <w:b w:val="0"/>
-                <w:bCs w:val="0"/>
-                <w:i w:val="0"/>
-                <w:iCs w:val="0"/>
-                <w:color w:val="000000" w:themeColor="text1" w:themeTint="FF" w:themeShade="FF"/>
-                <w:sz w:val="24"/>
-                <w:szCs w:val="24"/>
-                <w:lang w:val="en-US"/>
-              </w:rPr>
-              <w:t>mesajul</w:t>
-            </w:r>
-            <w:proofErr w:type="spellEnd"/>
-            <w:r>
-              <w:rPr>
-                <w:rFonts w:ascii="Times New Roman" w:hAnsi="Times New Roman" w:eastAsia="Times New Roman" w:cs="Times New Roman"/>
-                <w:b w:val="0"/>
-                <w:bCs w:val="0"/>
-                <w:i w:val="0"/>
-                <w:iCs w:val="0"/>
-                <w:color w:val="000000" w:themeColor="text1" w:themeTint="FF" w:themeShade="FF"/>
-                <w:sz w:val="24"/>
-                <w:szCs w:val="24"/>
-                <w:lang w:val="en-US"/>
-              </w:rPr>
-              <w:t xml:space="preserve"> </w:t>
-            </w:r>
-            <w:r>
-              <w:rPr>
-                <w:rFonts w:ascii="Times New Roman" w:hAnsi="Times New Roman" w:eastAsia="Times New Roman" w:cs="Times New Roman"/>
-                <w:b w:val="0"/>
-                <w:bCs w:val="0"/>
-                <w:i w:val="0"/>
-                <w:iCs w:val="0"/>
-                <w:color w:val="000000" w:themeColor="text1" w:themeTint="FF" w:themeShade="FF"/>
-                <w:sz w:val="24"/>
-                <w:szCs w:val="24"/>
-                <w:lang w:val="en-US"/>
-              </w:rPr>
-              <w:t xml:space="preserve"> </w:t>
-            </w:r>
-            <w:r>
-              <w:rPr>
-                <w:rFonts w:ascii="Times New Roman" w:hAnsi="Times New Roman" w:eastAsia="Times New Roman" w:cs="Times New Roman"/>
-                <w:b w:val="0"/>
-                <w:bCs w:val="0"/>
-                <w:i w:val="0"/>
-                <w:iCs w:val="0"/>
-                <w:color w:val="000000" w:themeColor="text1" w:themeTint="FF" w:themeShade="FF"/>
-                <w:sz w:val="24"/>
-                <w:szCs w:val="24"/>
-                <w:lang w:val="en-US"/>
-              </w:rPr>
-              <w:t>"</w:t>
-            </w:r>
-            <w:proofErr w:type="spellStart"/>
-            <w:r>
-              <w:rPr>
-                <w:rFonts w:ascii="Times New Roman" w:hAnsi="Times New Roman" w:eastAsia="Times New Roman" w:cs="Times New Roman"/>
-                <w:b w:val="0"/>
-                <w:bCs w:val="0"/>
-                <w:i w:val="0"/>
-                <w:iCs w:val="0"/>
-                <w:color w:val="000000" w:themeColor="text1" w:themeTint="FF" w:themeShade="FF"/>
-                <w:sz w:val="24"/>
-                <w:szCs w:val="24"/>
-                <w:lang w:val="en-US"/>
-              </w:rPr>
-              <w:t>Autentificat</w:t>
-            </w:r>
-            <w:proofErr w:type="spellEnd"/>
-            <w:r>
-              <w:rPr>
-                <w:rFonts w:ascii="Times New Roman" w:hAnsi="Times New Roman" w:eastAsia="Times New Roman" w:cs="Times New Roman"/>
-                <w:b w:val="0"/>
-                <w:bCs w:val="0"/>
-                <w:i w:val="0"/>
-                <w:iCs w:val="0"/>
-                <w:color w:val="000000" w:themeColor="text1" w:themeTint="FF" w:themeShade="FF"/>
-                <w:sz w:val="24"/>
-                <w:szCs w:val="24"/>
-                <w:lang w:val="en-US"/>
-              </w:rPr>
-              <w:t xml:space="preserve"> cu succes!</w:t>
-            </w:r>
-            <w:r>
-              <w:rPr>
-                <w:rFonts w:ascii="Times New Roman" w:hAnsi="Times New Roman" w:eastAsia="Times New Roman" w:cs="Times New Roman"/>
-                <w:b w:val="0"/>
-                <w:bCs w:val="0"/>
-                <w:i w:val="0"/>
-                <w:iCs w:val="0"/>
-                <w:color w:val="000000" w:themeColor="text1" w:themeTint="FF" w:themeShade="FF"/>
-                <w:sz w:val="24"/>
-                <w:szCs w:val="24"/>
-                <w:lang w:val="en-US"/>
-              </w:rPr>
-              <w:t>".</w:t>
+              <w:spacing w:before="200" w:line="240" w:lineRule="auto"/>
+              <w:jc w:val="left"/>
+              <w:rPr>
+                <w:rFonts w:ascii="Times New Roman" w:hAnsi="Times New Roman" w:eastAsia="Times New Roman" w:cs="Times New Roman"/>
+                <w:b w:val="0"/>
+                <w:bCs w:val="0"/>
+                <w:i w:val="0"/>
+                <w:iCs w:val="0"/>
+                <w:color w:val="000000" w:themeColor="text1" w:themeTint="FF" w:themeShade="FF"/>
+                <w:sz w:val="24"/>
+                <w:szCs w:val="24"/>
+              </w:rPr>
+            </w:pPr>
+            <w:r>
+              <w:rPr>
+                <w:rFonts w:ascii="Times New Roman" w:hAnsi="Times New Roman" w:eastAsia="Times New Roman" w:cs="Times New Roman"/>
+                <w:b w:val="0"/>
+                <w:bCs w:val="0"/>
+                <w:i w:val="0"/>
+                <w:iCs w:val="0"/>
+                <w:color w:val="000000" w:themeColor="text1" w:themeTint="FF" w:themeShade="FF"/>
+                <w:sz w:val="24"/>
+                <w:szCs w:val="24"/>
+                <w:lang w:val="en-US"/>
+              </w:rPr>
+              <w:t>Abonatul este autentificat cu succes, iar softul îi afișează utilizatorului mesajul  "Autentificat cu succes!".</w:t>
             </w:r>
           </w:p>
         </w:tc>
@@ -1528,7 +641,7 @@
         </w:trPr>
         <w:tc>
           <w:tcPr>
-            <w:tcW w:w="2340" w:type="dxa"/>
+            <w:tcW w:w="2310" w:type="dxa"/>
             <w:tcBorders>
               <w:top w:val="single" w:color="000000" w:themeColor="text1" w:sz="6"/>
               <w:left w:val="single" w:color="000000" w:themeColor="text1" w:sz="6"/>
@@ -1571,7 +684,7 @@
         </w:tc>
         <w:tc>
           <w:tcPr>
-            <w:tcW w:w="7020" w:type="dxa"/>
+            <w:tcW w:w="7049" w:type="dxa"/>
             <w:gridSpan w:val="3"/>
             <w:tcBorders>
               <w:top w:val="single" w:color="000000" w:themeColor="text1" w:sz="6"/>
@@ -1607,49 +720,102 @@
                 <w:color w:val="000000" w:themeColor="text1" w:themeTint="FF" w:themeShade="FF"/>
                 <w:sz w:val="24"/>
                 <w:szCs w:val="24"/>
-              </w:rPr>
-              <w:t xml:space="preserve">1.Abonatul </w:t>
-            </w:r>
-            <w:proofErr w:type="spellStart"/>
-            <w:r>
-              <w:rPr>
-                <w:rFonts w:ascii="Times New Roman" w:hAnsi="Times New Roman" w:eastAsia="Times New Roman" w:cs="Times New Roman"/>
-                <w:b w:val="0"/>
-                <w:bCs w:val="0"/>
-                <w:i w:val="0"/>
-                <w:iCs w:val="0"/>
-                <w:color w:val="000000" w:themeColor="text1" w:themeTint="FF" w:themeShade="FF"/>
-                <w:sz w:val="24"/>
-                <w:szCs w:val="24"/>
-              </w:rPr>
-              <w:t>apasă</w:t>
-            </w:r>
-            <w:proofErr w:type="spellEnd"/>
-            <w:r>
-              <w:rPr>
-                <w:rFonts w:ascii="Times New Roman" w:hAnsi="Times New Roman" w:eastAsia="Times New Roman" w:cs="Times New Roman"/>
-                <w:b w:val="0"/>
-                <w:bCs w:val="0"/>
-                <w:i w:val="0"/>
-                <w:iCs w:val="0"/>
-                <w:color w:val="000000" w:themeColor="text1" w:themeTint="FF" w:themeShade="FF"/>
-                <w:sz w:val="24"/>
-                <w:szCs w:val="24"/>
-              </w:rPr>
-              <w:t xml:space="preserve"> pe butonul </w:t>
-            </w:r>
-            <w:r>
-              <w:rPr>
-                <w:rFonts w:ascii="Times New Roman" w:hAnsi="Times New Roman" w:eastAsia="Times New Roman" w:cs="Times New Roman"/>
-                <w:b w:val="0"/>
-                <w:bCs w:val="0"/>
-                <w:i w:val="0"/>
-                <w:iCs w:val="0"/>
-                <w:color w:val="000000" w:themeColor="text1" w:themeTint="FF" w:themeShade="FF"/>
-                <w:sz w:val="24"/>
-                <w:szCs w:val="24"/>
-              </w:rPr>
-              <w:t>"Autentificare".</w:t>
+                <w:lang w:val="en-US"/>
+              </w:rPr>
+              <w:t>1.Abonatul apasă pe butonul "Autentificare abonat".</w:t>
+            </w:r>
+          </w:p>
+          <w:p>
+            <w:pPr>
+              <w:spacing w:before="200" w:line="240" w:lineRule="auto"/>
+              <w:jc w:val="left"/>
+              <w:rPr>
+                <w:rFonts w:ascii="Times New Roman" w:hAnsi="Times New Roman" w:eastAsia="Times New Roman" w:cs="Times New Roman"/>
+                <w:b w:val="0"/>
+                <w:bCs w:val="0"/>
+                <w:i w:val="0"/>
+                <w:iCs w:val="0"/>
+                <w:color w:val="000000" w:themeColor="text1" w:themeTint="FF" w:themeShade="FF"/>
+                <w:sz w:val="24"/>
+                <w:szCs w:val="24"/>
+                <w:lang w:val="en-US"/>
+              </w:rPr>
+            </w:pPr>
+            <w:r>
+              <w:rPr>
+                <w:rFonts w:ascii="Times New Roman" w:hAnsi="Times New Roman" w:eastAsia="Times New Roman" w:cs="Times New Roman"/>
+                <w:b w:val="0"/>
+                <w:bCs w:val="0"/>
+                <w:i w:val="0"/>
+                <w:iCs w:val="0"/>
+                <w:color w:val="000000" w:themeColor="text1" w:themeTint="FF" w:themeShade="FF"/>
+                <w:sz w:val="24"/>
+                <w:szCs w:val="24"/>
+                <w:lang w:val="en-US"/>
+              </w:rPr>
+              <w:t>2.Abonatul își completează credențialele.</w:t>
+            </w:r>
+          </w:p>
+          <w:p>
+            <w:pPr>
+              <w:spacing w:before="200" w:line="240" w:lineRule="auto"/>
+              <w:jc w:val="left"/>
+              <w:rPr>
+                <w:rFonts w:ascii="Times New Roman" w:hAnsi="Times New Roman" w:eastAsia="Times New Roman" w:cs="Times New Roman"/>
+                <w:b w:val="0"/>
+                <w:bCs w:val="0"/>
+                <w:i w:val="0"/>
+                <w:iCs w:val="0"/>
+                <w:color w:val="000000" w:themeColor="text1" w:themeTint="FF" w:themeShade="FF"/>
+                <w:sz w:val="24"/>
+                <w:szCs w:val="24"/>
+                <w:lang w:val="en-US"/>
+              </w:rPr>
+            </w:pPr>
+            <w:r>
+              <w:rPr>
+                <w:rFonts w:ascii="Times New Roman" w:hAnsi="Times New Roman" w:eastAsia="Times New Roman" w:cs="Times New Roman"/>
+                <w:b w:val="0"/>
+                <w:bCs w:val="0"/>
+                <w:i w:val="0"/>
+                <w:iCs w:val="0"/>
+                <w:color w:val="000000" w:themeColor="text1" w:themeTint="FF" w:themeShade="FF"/>
+                <w:sz w:val="24"/>
+                <w:szCs w:val="24"/>
+                <w:lang w:val="en-US"/>
+              </w:rPr>
+              <w:t>3.Abonatul apasă pe butonul "OK".</w:t>
+            </w:r>
+          </w:p>
+          <w:p>
+            <w:pPr>
+              <w:spacing w:before="200" w:line="240" w:lineRule="auto"/>
+              <w:jc w:val="left"/>
+              <w:rPr>
+                <w:rFonts w:ascii="Times New Roman" w:hAnsi="Times New Roman" w:eastAsia="Times New Roman" w:cs="Times New Roman"/>
+                <w:b w:val="0"/>
+                <w:bCs w:val="0"/>
+                <w:i w:val="0"/>
+                <w:iCs w:val="0"/>
+                <w:color w:val="000000" w:themeColor="text1" w:themeTint="FF" w:themeShade="FF"/>
+                <w:sz w:val="24"/>
+                <w:szCs w:val="24"/>
+                <w:lang w:val="en-US"/>
+              </w:rPr>
+            </w:pPr>
+            <w:r>
+              <w:rPr>
+                <w:rFonts w:ascii="Times New Roman" w:hAnsi="Times New Roman" w:eastAsia="Times New Roman" w:cs="Times New Roman"/>
+                <w:b w:val="0"/>
+                <w:bCs w:val="0"/>
+                <w:i w:val="0"/>
+                <w:iCs w:val="0"/>
+                <w:color w:val="000000" w:themeColor="text1" w:themeTint="FF" w:themeShade="FF"/>
+                <w:sz w:val="24"/>
+                <w:szCs w:val="24"/>
+                <w:lang w:val="en-US"/>
+              </w:rPr>
+              <w:t>4.Pe fereastra principală apare mesajul "Autentificat cu succes!".</w:t>
             </w:r>
           </w:p>
         </w:tc>
@@ -1660,7 +826,7 @@
         </w:trPr>
         <w:tc>
           <w:tcPr>
-            <w:tcW w:w="2340" w:type="dxa"/>
+            <w:tcW w:w="2310" w:type="dxa"/>
             <w:tcBorders>
               <w:top w:val="single" w:color="000000" w:themeColor="text1" w:sz="6"/>
               <w:left w:val="single" w:color="000000" w:themeColor="text1" w:sz="6"/>
@@ -1703,7 +869,7 @@
         </w:tc>
         <w:tc>
           <w:tcPr>
-            <w:tcW w:w="7020" w:type="dxa"/>
+            <w:tcW w:w="7049" w:type="dxa"/>
             <w:gridSpan w:val="3"/>
             <w:tcBorders>
               <w:top w:val="single" w:color="000000" w:themeColor="text1" w:sz="6"/>
@@ -1739,6 +905,7 @@
                 <w:color w:val="000000" w:themeColor="text1" w:themeTint="FF" w:themeShade="FF"/>
                 <w:sz w:val="24"/>
                 <w:szCs w:val="24"/>
+                <w:lang w:val="en-US"/>
               </w:rPr>
               <w:t>None</w:t>
             </w:r>
@@ -1751,7 +918,7 @@
         </w:trPr>
         <w:tc>
           <w:tcPr>
-            <w:tcW w:w="2340" w:type="dxa"/>
+            <w:tcW w:w="2310" w:type="dxa"/>
             <w:tcBorders>
               <w:top w:val="single" w:color="000000" w:themeColor="text1" w:sz="6"/>
               <w:left w:val="single" w:color="000000" w:themeColor="text1" w:sz="6"/>
@@ -1794,7 +961,7 @@
         </w:tc>
         <w:tc>
           <w:tcPr>
-            <w:tcW w:w="7020" w:type="dxa"/>
+            <w:tcW w:w="7049" w:type="dxa"/>
             <w:gridSpan w:val="3"/>
             <w:tcBorders>
               <w:top w:val="single" w:color="000000" w:themeColor="text1" w:sz="6"/>
@@ -1818,19 +985,72 @@
                 <w:color w:val="000000" w:themeColor="text1" w:themeTint="FF" w:themeShade="FF"/>
                 <w:sz w:val="24"/>
                 <w:szCs w:val="24"/>
-              </w:rPr>
-            </w:pPr>
+                <w:lang w:val="en-US"/>
+              </w:rPr>
+            </w:pPr>
+            <w:r>
+              <w:rPr>
+                <w:rFonts w:ascii="Times New Roman" w:hAnsi="Times New Roman" w:eastAsia="Times New Roman" w:cs="Times New Roman"/>
+                <w:b w:val="0"/>
+                <w:bCs w:val="0"/>
+                <w:i w:val="0"/>
+                <w:iCs w:val="0"/>
+                <w:color w:val="000000" w:themeColor="text1" w:themeTint="FF" w:themeShade="FF"/>
+                <w:sz w:val="24"/>
+                <w:szCs w:val="24"/>
+                <w:lang w:val="en-US"/>
+              </w:rPr>
+              <w:t>Credențialele introduse de abonat sunt incorecte.</w:t>
+            </w:r>
+          </w:p>
+          <w:p>
+            <w:pPr>
+              <w:spacing w:before="200" w:line="240" w:lineRule="auto"/>
+              <w:jc w:val="left"/>
+              <w:rPr>
+                <w:rFonts w:ascii="Times New Roman" w:hAnsi="Times New Roman" w:eastAsia="Times New Roman" w:cs="Times New Roman"/>
+                <w:b w:val="0"/>
+                <w:bCs w:val="0"/>
+                <w:i w:val="0"/>
+                <w:iCs w:val="0"/>
+                <w:color w:val="000000" w:themeColor="text1" w:themeTint="FF" w:themeShade="FF"/>
+                <w:sz w:val="24"/>
+                <w:szCs w:val="24"/>
+                <w:lang w:val="en-US"/>
+              </w:rPr>
+            </w:pPr>
+            <w:r>
+              <w:rPr>
+                <w:rFonts w:ascii="Times New Roman" w:hAnsi="Times New Roman" w:eastAsia="Times New Roman" w:cs="Times New Roman"/>
+                <w:b w:val="0"/>
+                <w:bCs w:val="0"/>
+                <w:i w:val="0"/>
+                <w:iCs w:val="0"/>
+                <w:color w:val="000000" w:themeColor="text1" w:themeTint="FF" w:themeShade="FF"/>
+                <w:sz w:val="24"/>
+                <w:szCs w:val="24"/>
+                <w:lang w:val="en-US"/>
+              </w:rPr>
+              <w:t>4a.Pe fereastra principală apare mesajul "Credențiale incorecte!Încearcă din nou!".</w:t>
+            </w:r>
           </w:p>
         </w:tc>
       </w:tr>
     </w:tbl>
-    <w:p xmlns:wp14="http://schemas.microsoft.com/office/word/2010/wordml" wp14:textId="55D78ACB">
+    <w:p>
       <w:pPr>
-        <w:pStyle w:val="Normal"/>
+        <w:spacing w:after="160" w:line="259" w:lineRule="auto"/>
         <w:rPr>
           <w:rFonts w:ascii="Times New Roman" w:hAnsi="Times New Roman" w:eastAsia="Times New Roman" w:cs="Times New Roman"/>
+          <w:b w:val="0"/>
+          <w:bCs w:val="0"/>
+          <w:i w:val="0"/>
+          <w:iCs w:val="0"/>
+          <w:noProof w:val="0"/>
+          <w:color w:val="000000" w:themeColor="text1" w:themeTint="FF" w:themeShade="FF"/>
           <w:sz w:val="24"/>
           <w:szCs w:val="24"/>
+          <w:lang w:val="en-US"/>
         </w:rPr>
       </w:pPr>
     </w:p>
@@ -1842,10 +1062,10 @@
         <w:tblLook w:val="0000" w:firstRow="0" w:lastRow="0" w:firstColumn="0" w:lastColumn="0" w:noHBand="0" w:noVBand="0"/>
       </w:tblPr>
       <w:tblGrid>
-        <w:gridCol w:w="2340"/>
-        <w:gridCol w:w="2340"/>
-        <w:gridCol w:w="2340"/>
-        <w:gridCol w:w="2340"/>
+        <w:gridCol w:w="2310"/>
+        <w:gridCol w:w="2310"/>
+        <w:gridCol w:w="2310"/>
+        <w:gridCol w:w="2429"/>
       </w:tblGrid>
       <w:tr>
         <w:trPr>
@@ -1853,7 +1073,7 @@
         </w:trPr>
         <w:tc>
           <w:tcPr>
-            <w:tcW w:w="2340" w:type="dxa"/>
+            <w:tcW w:w="2310" w:type="dxa"/>
             <w:tcBorders>
               <w:top w:val="single" w:color="000000" w:themeColor="text1" w:sz="6"/>
               <w:left w:val="single" w:color="000000" w:themeColor="text1" w:sz="6"/>
@@ -1896,7 +1116,7 @@
         </w:tc>
         <w:tc>
           <w:tcPr>
-            <w:tcW w:w="7020" w:type="dxa"/>
+            <w:tcW w:w="7049" w:type="dxa"/>
             <w:gridSpan w:val="3"/>
             <w:tcBorders>
               <w:top w:val="single" w:color="000000" w:themeColor="text1" w:sz="6"/>
@@ -1934,59 +1154,15 @@
                 <w:szCs w:val="24"/>
                 <w:lang w:val="en-US"/>
               </w:rPr>
-              <w:t>UC_</w:t>
-            </w:r>
-            <w:r>
-              <w:rPr>
-                <w:rFonts w:ascii="Times New Roman" w:hAnsi="Times New Roman" w:eastAsia="Times New Roman" w:cs="Times New Roman"/>
-                <w:b w:val="0"/>
-                <w:bCs w:val="0"/>
-                <w:i w:val="0"/>
-                <w:iCs w:val="0"/>
-                <w:color w:val="000000" w:themeColor="text1" w:themeTint="FF" w:themeShade="FF"/>
-                <w:sz w:val="24"/>
-                <w:szCs w:val="24"/>
-                <w:lang w:val="en-US"/>
-              </w:rPr>
-              <w:t>2</w:t>
-            </w:r>
-            <w:r>
-              <w:rPr>
-                <w:rFonts w:ascii="Times New Roman" w:hAnsi="Times New Roman" w:eastAsia="Times New Roman" w:cs="Times New Roman"/>
-                <w:b w:val="0"/>
-                <w:bCs w:val="0"/>
-                <w:i w:val="0"/>
-                <w:iCs w:val="0"/>
-                <w:color w:val="000000" w:themeColor="text1" w:themeTint="FF" w:themeShade="FF"/>
-                <w:sz w:val="24"/>
-                <w:szCs w:val="24"/>
-                <w:lang w:val="en-US"/>
-              </w:rPr>
-              <w:t xml:space="preserve">:Împrumută un </w:t>
-            </w:r>
-            <w:proofErr w:type="spellStart"/>
-            <w:r>
-              <w:rPr>
-                <w:rFonts w:ascii="Times New Roman" w:hAnsi="Times New Roman" w:eastAsia="Times New Roman" w:cs="Times New Roman"/>
-                <w:b w:val="0"/>
-                <w:bCs w:val="0"/>
-                <w:i w:val="0"/>
-                <w:iCs w:val="0"/>
-                <w:color w:val="000000" w:themeColor="text1" w:themeTint="FF" w:themeShade="FF"/>
-                <w:sz w:val="24"/>
-                <w:szCs w:val="24"/>
-                <w:lang w:val="en-US"/>
-              </w:rPr>
-              <w:t>volum</w:t>
-            </w:r>
-            <w:proofErr w:type="spellEnd"/>
+              <w:t>UC_2:Împrumută un volum</w:t>
+            </w:r>
           </w:p>
         </w:tc>
       </w:tr>
       <w:tr>
         <w:tc>
           <w:tcPr>
-            <w:tcW w:w="2340" w:type="dxa"/>
+            <w:tcW w:w="2310" w:type="dxa"/>
             <w:tcBorders>
               <w:top w:val="single" w:color="000000" w:themeColor="text1" w:sz="6"/>
               <w:left w:val="single" w:color="000000" w:themeColor="text1" w:sz="6"/>
@@ -2029,7 +1205,7 @@
         </w:tc>
         <w:tc>
           <w:tcPr>
-            <w:tcW w:w="2340" w:type="dxa"/>
+            <w:tcW w:w="2310" w:type="dxa"/>
             <w:tcBorders>
               <w:top w:val="single" w:color="000000" w:themeColor="text1" w:sz="6"/>
               <w:left w:val="single" w:color="000000" w:themeColor="text1" w:sz="6"/>
@@ -2072,7 +1248,7 @@
         </w:tc>
         <w:tc>
           <w:tcPr>
-            <w:tcW w:w="2340" w:type="dxa"/>
+            <w:tcW w:w="2310" w:type="dxa"/>
             <w:tcBorders>
               <w:top w:val="nil" w:color="000000" w:themeColor="text1" w:sz="6"/>
               <w:left w:val="single" w:color="000000" w:themeColor="text1" w:sz="6"/>
@@ -2115,7 +1291,7 @@
         </w:tc>
         <w:tc>
           <w:tcPr>
-            <w:tcW w:w="2340" w:type="dxa"/>
+            <w:tcW w:w="2429" w:type="dxa"/>
             <w:tcBorders>
               <w:top w:val="nil" w:color="000000" w:themeColor="text1" w:sz="6"/>
               <w:left w:val="single" w:color="000000" w:themeColor="text1" w:sz="6"/>
@@ -2149,7 +1325,7 @@
         </w:trPr>
         <w:tc>
           <w:tcPr>
-            <w:tcW w:w="2340" w:type="dxa"/>
+            <w:tcW w:w="2310" w:type="dxa"/>
             <w:tcBorders>
               <w:top w:val="single" w:color="000000" w:themeColor="text1" w:sz="6"/>
               <w:left w:val="single" w:color="000000" w:themeColor="text1" w:sz="6"/>
@@ -2192,7 +1368,7 @@
         </w:tc>
         <w:tc>
           <w:tcPr>
-            <w:tcW w:w="7020" w:type="dxa"/>
+            <w:tcW w:w="7049" w:type="dxa"/>
             <w:gridSpan w:val="3"/>
             <w:tcBorders>
               <w:top w:val="single" w:color="000000" w:themeColor="text1" w:sz="6"/>
@@ -2241,7 +1417,7 @@
         </w:trPr>
         <w:tc>
           <w:tcPr>
-            <w:tcW w:w="2340" w:type="dxa"/>
+            <w:tcW w:w="2310" w:type="dxa"/>
             <w:tcBorders>
               <w:top w:val="single" w:color="000000" w:themeColor="text1" w:sz="6"/>
               <w:left w:val="single" w:color="000000" w:themeColor="text1" w:sz="6"/>
@@ -2284,7 +1460,7 @@
         </w:tc>
         <w:tc>
           <w:tcPr>
-            <w:tcW w:w="7020" w:type="dxa"/>
+            <w:tcW w:w="7049" w:type="dxa"/>
             <w:gridSpan w:val="3"/>
             <w:tcBorders>
               <w:top w:val="single" w:color="000000" w:themeColor="text1" w:sz="6"/>
@@ -2333,7 +1509,7 @@
         </w:trPr>
         <w:tc>
           <w:tcPr>
-            <w:tcW w:w="2340" w:type="dxa"/>
+            <w:tcW w:w="2310" w:type="dxa"/>
             <w:tcBorders>
               <w:top w:val="single" w:color="000000" w:themeColor="text1" w:sz="6"/>
               <w:left w:val="single" w:color="000000" w:themeColor="text1" w:sz="6"/>
@@ -2376,7 +1552,7 @@
         </w:tc>
         <w:tc>
           <w:tcPr>
-            <w:tcW w:w="7020" w:type="dxa"/>
+            <w:tcW w:w="7049" w:type="dxa"/>
             <w:gridSpan w:val="3"/>
             <w:tcBorders>
               <w:top w:val="single" w:color="000000" w:themeColor="text1" w:sz="6"/>
@@ -2425,7 +1601,7 @@
         </w:trPr>
         <w:tc>
           <w:tcPr>
-            <w:tcW w:w="2340" w:type="dxa"/>
+            <w:tcW w:w="2310" w:type="dxa"/>
             <w:tcBorders>
               <w:top w:val="single" w:color="000000" w:themeColor="text1" w:sz="6"/>
               <w:left w:val="single" w:color="000000" w:themeColor="text1" w:sz="6"/>
@@ -2468,7 +1644,7 @@
         </w:tc>
         <w:tc>
           <w:tcPr>
-            <w:tcW w:w="7020" w:type="dxa"/>
+            <w:tcW w:w="7049" w:type="dxa"/>
             <w:gridSpan w:val="3"/>
             <w:tcBorders>
               <w:top w:val="single" w:color="000000" w:themeColor="text1" w:sz="6"/>
@@ -2506,155 +1682,7 @@
                 <w:szCs w:val="24"/>
                 <w:lang w:val="en-US"/>
               </w:rPr>
-              <w:t>Îm</w:t>
-            </w:r>
-            <w:r>
-              <w:rPr>
-                <w:rFonts w:ascii="Times New Roman" w:hAnsi="Times New Roman" w:eastAsia="Times New Roman" w:cs="Times New Roman"/>
-                <w:b w:val="0"/>
-                <w:bCs w:val="0"/>
-                <w:i w:val="0"/>
-                <w:iCs w:val="0"/>
-                <w:color w:val="000000" w:themeColor="text1" w:themeTint="FF" w:themeShade="FF"/>
-                <w:sz w:val="24"/>
-                <w:szCs w:val="24"/>
-                <w:lang w:val="en-US"/>
-              </w:rPr>
-              <w:t>p</w:t>
-            </w:r>
-            <w:r>
-              <w:rPr>
-                <w:rFonts w:ascii="Times New Roman" w:hAnsi="Times New Roman" w:eastAsia="Times New Roman" w:cs="Times New Roman"/>
-                <w:b w:val="0"/>
-                <w:bCs w:val="0"/>
-                <w:i w:val="0"/>
-                <w:iCs w:val="0"/>
-                <w:color w:val="000000" w:themeColor="text1" w:themeTint="FF" w:themeShade="FF"/>
-                <w:sz w:val="24"/>
-                <w:szCs w:val="24"/>
-                <w:lang w:val="en-US"/>
-              </w:rPr>
-              <w:t>rumutul este realizat cu succes, iar softul îi afișează utilizatorului mesajul "</w:t>
-            </w:r>
-            <w:proofErr w:type="spellStart"/>
-            <w:r>
-              <w:rPr>
-                <w:rFonts w:ascii="Times New Roman" w:hAnsi="Times New Roman" w:eastAsia="Times New Roman" w:cs="Times New Roman"/>
-                <w:b w:val="0"/>
-                <w:bCs w:val="0"/>
-                <w:i w:val="0"/>
-                <w:iCs w:val="0"/>
-                <w:color w:val="000000" w:themeColor="text1" w:themeTint="FF" w:themeShade="FF"/>
-                <w:sz w:val="24"/>
-                <w:szCs w:val="24"/>
-                <w:lang w:val="en-US"/>
-              </w:rPr>
-              <w:t>Împrumut</w:t>
-            </w:r>
-            <w:proofErr w:type="spellEnd"/>
-            <w:r>
-              <w:rPr>
-                <w:rFonts w:ascii="Times New Roman" w:hAnsi="Times New Roman" w:eastAsia="Times New Roman" w:cs="Times New Roman"/>
-                <w:b w:val="0"/>
-                <w:bCs w:val="0"/>
-                <w:i w:val="0"/>
-                <w:iCs w:val="0"/>
-                <w:color w:val="000000" w:themeColor="text1" w:themeTint="FF" w:themeShade="FF"/>
-                <w:sz w:val="24"/>
-                <w:szCs w:val="24"/>
-                <w:lang w:val="en-US"/>
-              </w:rPr>
-              <w:t xml:space="preserve"> </w:t>
-            </w:r>
-            <w:proofErr w:type="spellStart"/>
-            <w:r>
-              <w:rPr>
-                <w:rFonts w:ascii="Times New Roman" w:hAnsi="Times New Roman" w:eastAsia="Times New Roman" w:cs="Times New Roman"/>
-                <w:b w:val="0"/>
-                <w:bCs w:val="0"/>
-                <w:i w:val="0"/>
-                <w:iCs w:val="0"/>
-                <w:color w:val="000000" w:themeColor="text1" w:themeTint="FF" w:themeShade="FF"/>
-                <w:sz w:val="24"/>
-                <w:szCs w:val="24"/>
-                <w:lang w:val="en-US"/>
-              </w:rPr>
-              <w:t>confirmat</w:t>
-            </w:r>
-            <w:proofErr w:type="spellEnd"/>
-            <w:r>
-              <w:rPr>
-                <w:rFonts w:ascii="Times New Roman" w:hAnsi="Times New Roman" w:eastAsia="Times New Roman" w:cs="Times New Roman"/>
-                <w:b w:val="0"/>
-                <w:bCs w:val="0"/>
-                <w:i w:val="0"/>
-                <w:iCs w:val="0"/>
-                <w:color w:val="000000" w:themeColor="text1" w:themeTint="FF" w:themeShade="FF"/>
-                <w:sz w:val="24"/>
-                <w:szCs w:val="24"/>
-                <w:lang w:val="en-US"/>
-              </w:rPr>
-              <w:t xml:space="preserve">. </w:t>
-            </w:r>
-            <w:proofErr w:type="spellStart"/>
-            <w:r>
-              <w:rPr>
-                <w:rFonts w:ascii="Times New Roman" w:hAnsi="Times New Roman" w:eastAsia="Times New Roman" w:cs="Times New Roman"/>
-                <w:b w:val="0"/>
-                <w:bCs w:val="0"/>
-                <w:i w:val="0"/>
-                <w:iCs w:val="0"/>
-                <w:color w:val="000000" w:themeColor="text1" w:themeTint="FF" w:themeShade="FF"/>
-                <w:sz w:val="24"/>
-                <w:szCs w:val="24"/>
-                <w:lang w:val="en-US"/>
-              </w:rPr>
-              <w:t>Lectură</w:t>
-            </w:r>
-            <w:proofErr w:type="spellEnd"/>
-            <w:r>
-              <w:rPr>
-                <w:rFonts w:ascii="Times New Roman" w:hAnsi="Times New Roman" w:eastAsia="Times New Roman" w:cs="Times New Roman"/>
-                <w:b w:val="0"/>
-                <w:bCs w:val="0"/>
-                <w:i w:val="0"/>
-                <w:iCs w:val="0"/>
-                <w:color w:val="000000" w:themeColor="text1" w:themeTint="FF" w:themeShade="FF"/>
-                <w:sz w:val="24"/>
-                <w:szCs w:val="24"/>
-                <w:lang w:val="en-US"/>
-              </w:rPr>
-              <w:t xml:space="preserve"> </w:t>
-            </w:r>
-            <w:proofErr w:type="spellStart"/>
-            <w:r>
-              <w:rPr>
-                <w:rFonts w:ascii="Times New Roman" w:hAnsi="Times New Roman" w:eastAsia="Times New Roman" w:cs="Times New Roman"/>
-                <w:b w:val="0"/>
-                <w:bCs w:val="0"/>
-                <w:i w:val="0"/>
-                <w:iCs w:val="0"/>
-                <w:color w:val="000000" w:themeColor="text1" w:themeTint="FF" w:themeShade="FF"/>
-                <w:sz w:val="24"/>
-                <w:szCs w:val="24"/>
-                <w:lang w:val="en-US"/>
-              </w:rPr>
-              <w:t>plăcută</w:t>
-            </w:r>
-            <w:proofErr w:type="spellEnd"/>
-            <w:r>
-              <w:rPr>
-                <w:rFonts w:ascii="Times New Roman" w:hAnsi="Times New Roman" w:eastAsia="Times New Roman" w:cs="Times New Roman"/>
-                <w:b w:val="0"/>
-                <w:bCs w:val="0"/>
-                <w:i w:val="0"/>
-                <w:iCs w:val="0"/>
-                <w:color w:val="000000" w:themeColor="text1" w:themeTint="FF" w:themeShade="FF"/>
-                <w:sz w:val="24"/>
-                <w:szCs w:val="24"/>
-                <w:lang w:val="en-US"/>
-              </w:rPr>
-              <w:t>!".</w:t>
+              <w:t>Împrumutul este realizat cu succes, iar softul îi afișează utilizatorului mesajul "Împrumut confirmat. Lectură plăcută!".</w:t>
             </w:r>
           </w:p>
         </w:tc>
@@ -2665,7 +1693,7 @@
         </w:trPr>
         <w:tc>
           <w:tcPr>
-            <w:tcW w:w="2340" w:type="dxa"/>
+            <w:tcW w:w="2310" w:type="dxa"/>
             <w:tcBorders>
               <w:top w:val="single" w:color="000000" w:themeColor="text1" w:sz="6"/>
               <w:left w:val="single" w:color="000000" w:themeColor="text1" w:sz="6"/>
@@ -2708,7 +1736,7 @@
         </w:tc>
         <w:tc>
           <w:tcPr>
-            <w:tcW w:w="7020" w:type="dxa"/>
+            <w:tcW w:w="7049" w:type="dxa"/>
             <w:gridSpan w:val="3"/>
             <w:tcBorders>
               <w:top w:val="single" w:color="000000" w:themeColor="text1" w:sz="6"/>
@@ -2776,7 +1804,7 @@
                 <w:szCs w:val="24"/>
                 <w:lang w:val="en-US"/>
               </w:rPr>
-              <w:t>2.Softul îi afișează volumele diponibile pentru a fi împrumutate.</w:t>
+              <w:t>2.Softul îi afișează volumele pe care le oferă biblioteca.</w:t>
             </w:r>
           </w:p>
           <w:p>
@@ -2907,7 +1935,7 @@
         </w:trPr>
         <w:tc>
           <w:tcPr>
-            <w:tcW w:w="2340" w:type="dxa"/>
+            <w:tcW w:w="2310" w:type="dxa"/>
             <w:tcBorders>
               <w:top w:val="single" w:color="000000" w:themeColor="text1" w:sz="6"/>
               <w:left w:val="single" w:color="000000" w:themeColor="text1" w:sz="6"/>
@@ -2950,7 +1978,7 @@
         </w:tc>
         <w:tc>
           <w:tcPr>
-            <w:tcW w:w="7020" w:type="dxa"/>
+            <w:tcW w:w="7049" w:type="dxa"/>
             <w:gridSpan w:val="3"/>
             <w:tcBorders>
               <w:top w:val="single" w:color="000000" w:themeColor="text1" w:sz="6"/>
@@ -2974,20 +2002,53 @@
                 <w:color w:val="000000" w:themeColor="text1" w:themeTint="FF" w:themeShade="FF"/>
                 <w:sz w:val="24"/>
                 <w:szCs w:val="24"/>
-              </w:rPr>
-            </w:pPr>
-            <w:r>
-              <w:rPr>
-                <w:rFonts w:ascii="Times New Roman" w:hAnsi="Times New Roman" w:eastAsia="Times New Roman" w:cs="Times New Roman"/>
-                <w:b w:val="0"/>
-                <w:bCs w:val="0"/>
-                <w:i w:val="0"/>
-                <w:iCs w:val="0"/>
-                <w:color w:val="000000" w:themeColor="text1" w:themeTint="FF" w:themeShade="FF"/>
-                <w:sz w:val="24"/>
-                <w:szCs w:val="24"/>
-              </w:rPr>
-              <w:t>None</w:t>
+                <w:lang w:val="en-US"/>
+              </w:rPr>
+            </w:pPr>
+            <w:r>
+              <w:rPr>
+                <w:rFonts w:ascii="Times New Roman" w:hAnsi="Times New Roman" w:eastAsia="Times New Roman" w:cs="Times New Roman"/>
+                <w:b w:val="0"/>
+                <w:bCs w:val="0"/>
+                <w:i w:val="0"/>
+                <w:iCs w:val="0"/>
+                <w:color w:val="000000" w:themeColor="text1" w:themeTint="FF" w:themeShade="FF"/>
+                <w:sz w:val="24"/>
+                <w:szCs w:val="24"/>
+                <w:lang w:val="en-US"/>
+              </w:rPr>
+              <w:t>Abonatul nu dorește să realizeze un împrumut, ci doar să consulte lista de volume.</w:t>
+            </w:r>
+          </w:p>
+          <w:p>
+            <w:pPr>
+              <w:spacing w:before="200" w:line="240" w:lineRule="auto"/>
+              <w:jc w:val="left"/>
+              <w:rPr>
+                <w:rFonts w:ascii="Times New Roman" w:hAnsi="Times New Roman" w:eastAsia="Times New Roman" w:cs="Times New Roman"/>
+                <w:b w:val="0"/>
+                <w:bCs w:val="0"/>
+                <w:i w:val="0"/>
+                <w:iCs w:val="0"/>
+                <w:color w:val="000000" w:themeColor="text1" w:themeTint="FF" w:themeShade="FF"/>
+                <w:sz w:val="24"/>
+                <w:szCs w:val="24"/>
+                <w:lang w:val="en-US"/>
+              </w:rPr>
+            </w:pPr>
+            <w:r>
+              <w:rPr>
+                <w:rFonts w:ascii="Times New Roman" w:hAnsi="Times New Roman" w:eastAsia="Times New Roman" w:cs="Times New Roman"/>
+                <w:b w:val="0"/>
+                <w:bCs w:val="0"/>
+                <w:i w:val="0"/>
+                <w:iCs w:val="0"/>
+                <w:color w:val="000000" w:themeColor="text1" w:themeTint="FF" w:themeShade="FF"/>
+                <w:sz w:val="24"/>
+                <w:szCs w:val="24"/>
+                <w:lang w:val="en-US"/>
+              </w:rPr>
+              <w:t xml:space="preserve">3a.Abonatul apasă pe butonul "Înapoi" care îl duce pe fereastra principală. </w:t>
             </w:r>
           </w:p>
         </w:tc>
@@ -2998,7 +2059,7 @@
         </w:trPr>
         <w:tc>
           <w:tcPr>
-            <w:tcW w:w="2340" w:type="dxa"/>
+            <w:tcW w:w="2310" w:type="dxa"/>
             <w:tcBorders>
               <w:top w:val="single" w:color="000000" w:themeColor="text1" w:sz="6"/>
               <w:left w:val="single" w:color="000000" w:themeColor="text1" w:sz="6"/>
@@ -3041,7 +2102,7 @@
         </w:tc>
         <w:tc>
           <w:tcPr>
-            <w:tcW w:w="7020" w:type="dxa"/>
+            <w:tcW w:w="7049" w:type="dxa"/>
             <w:gridSpan w:val="3"/>
             <w:tcBorders>
               <w:top w:val="single" w:color="000000" w:themeColor="text1" w:sz="6"/>
@@ -3115,6 +2176,1983 @@
         </w:tc>
       </w:tr>
     </w:tbl>
+    <w:tbl>
+      <w:tblPr>
+        <w:tblStyle w:val="TableGrid"/>
+        <w:tblW w:w="0" w:type="auto"/>
+        <w:tblLayout w:type="fixed"/>
+        <w:tblLook w:val="0000" w:firstRow="0" w:lastRow="0" w:firstColumn="0" w:lastColumn="0" w:noHBand="0" w:noVBand="0"/>
+      </w:tblPr>
+      <w:tblGrid>
+        <w:gridCol w:w="2314"/>
+        <w:gridCol w:w="2314"/>
+        <w:gridCol w:w="2314"/>
+        <w:gridCol w:w="2418"/>
+      </w:tblGrid>
+      <w:tr>
+        <w:trPr>
+          <w:trHeight w:val="405"/>
+        </w:trPr>
+        <w:tc>
+          <w:tcPr>
+            <w:tcW w:w="2314" w:type="dxa"/>
+            <w:tcBorders>
+              <w:top w:val="single" w:color="000000" w:themeColor="text1" w:sz="6"/>
+              <w:left w:val="single" w:color="000000" w:themeColor="text1" w:sz="6"/>
+              <w:bottom w:val="single" w:color="000000" w:themeColor="text1" w:sz="6"/>
+              <w:right w:val="single" w:color="000000" w:themeColor="text1" w:sz="6"/>
+            </w:tcBorders>
+            <w:tcMar/>
+            <w:vAlign w:val="top"/>
+          </w:tcPr>
+          <w:p>
+            <w:pPr>
+              <w:spacing w:before="200" w:line="240" w:lineRule="auto"/>
+              <w:jc w:val="left"/>
+              <w:rPr>
+                <w:rFonts w:ascii="Times New Roman" w:hAnsi="Times New Roman" w:eastAsia="Times New Roman" w:cs="Times New Roman"/>
+                <w:b w:val="0"/>
+                <w:bCs w:val="0"/>
+                <w:i w:val="0"/>
+                <w:iCs w:val="0"/>
+                <w:color w:val="000000" w:themeColor="text1" w:themeTint="FF" w:themeShade="FF"/>
+                <w:sz w:val="24"/>
+                <w:szCs w:val="24"/>
+              </w:rPr>
+            </w:pPr>
+            <w:r>
+              <w:rPr>
+                <w:rFonts w:ascii="Times New Roman" w:hAnsi="Times New Roman" w:eastAsia="Times New Roman" w:cs="Times New Roman"/>
+                <w:b w:val="0"/>
+                <w:bCs w:val="0"/>
+                <w:i w:val="0"/>
+                <w:iCs w:val="0"/>
+                <w:color w:val="000000" w:themeColor="text1" w:themeTint="FF" w:themeShade="FF"/>
+                <w:sz w:val="24"/>
+                <w:szCs w:val="24"/>
+                <w:lang w:val="en"/>
+              </w:rPr>
+              <w:t>ID and name</w:t>
+            </w:r>
+          </w:p>
+        </w:tc>
+        <w:tc>
+          <w:tcPr>
+            <w:tcW w:w="7046" w:type="dxa"/>
+            <w:gridSpan w:val="3"/>
+            <w:tcBorders>
+              <w:top w:val="single" w:color="000000" w:themeColor="text1" w:sz="6"/>
+              <w:left w:val="single" w:color="000000" w:themeColor="text1" w:sz="6"/>
+              <w:bottom w:val="single" w:color="000000" w:themeColor="text1" w:sz="6"/>
+              <w:right w:val="single" w:color="000000" w:themeColor="text1" w:sz="6"/>
+            </w:tcBorders>
+            <w:tcMar/>
+            <w:vAlign w:val="top"/>
+          </w:tcPr>
+          <w:p>
+            <w:pPr>
+              <w:spacing w:before="200" w:line="240" w:lineRule="auto"/>
+              <w:jc w:val="left"/>
+              <w:rPr>
+                <w:rFonts w:ascii="Times New Roman" w:hAnsi="Times New Roman" w:eastAsia="Times New Roman" w:cs="Times New Roman"/>
+                <w:b w:val="0"/>
+                <w:bCs w:val="0"/>
+                <w:i w:val="0"/>
+                <w:iCs w:val="0"/>
+                <w:color w:val="000000" w:themeColor="text1" w:themeTint="FF" w:themeShade="FF"/>
+                <w:sz w:val="24"/>
+                <w:szCs w:val="24"/>
+              </w:rPr>
+            </w:pPr>
+            <w:r>
+              <w:rPr>
+                <w:rFonts w:ascii="Times New Roman" w:hAnsi="Times New Roman" w:eastAsia="Times New Roman" w:cs="Times New Roman"/>
+                <w:b w:val="0"/>
+                <w:bCs w:val="0"/>
+                <w:i w:val="0"/>
+                <w:iCs w:val="0"/>
+                <w:color w:val="000000" w:themeColor="text1" w:themeTint="FF" w:themeShade="FF"/>
+                <w:sz w:val="24"/>
+                <w:szCs w:val="24"/>
+                <w:lang w:val="en-US"/>
+              </w:rPr>
+              <w:t>UC_3:Vizualizare "Biblioteca locală"</w:t>
+            </w:r>
+          </w:p>
+        </w:tc>
+      </w:tr>
+      <w:tr>
+        <w:tc>
+          <w:tcPr>
+            <w:tcW w:w="2314" w:type="dxa"/>
+            <w:tcBorders>
+              <w:top w:val="single" w:color="000000" w:themeColor="text1" w:sz="6"/>
+              <w:left w:val="single" w:color="000000" w:themeColor="text1" w:sz="6"/>
+              <w:bottom w:val="single" w:color="000000" w:themeColor="text1" w:sz="6"/>
+              <w:right w:val="single" w:color="000000" w:themeColor="text1" w:sz="6"/>
+            </w:tcBorders>
+            <w:tcMar/>
+            <w:vAlign w:val="top"/>
+          </w:tcPr>
+          <w:p>
+            <w:pPr>
+              <w:spacing w:before="200" w:line="240" w:lineRule="auto"/>
+              <w:jc w:val="left"/>
+              <w:rPr>
+                <w:rFonts w:ascii="Times New Roman" w:hAnsi="Times New Roman" w:eastAsia="Times New Roman" w:cs="Times New Roman"/>
+                <w:b w:val="0"/>
+                <w:bCs w:val="0"/>
+                <w:i w:val="0"/>
+                <w:iCs w:val="0"/>
+                <w:color w:val="000000" w:themeColor="text1" w:themeTint="FF" w:themeShade="FF"/>
+                <w:sz w:val="24"/>
+                <w:szCs w:val="24"/>
+              </w:rPr>
+            </w:pPr>
+            <w:r>
+              <w:rPr>
+                <w:rFonts w:ascii="Times New Roman" w:hAnsi="Times New Roman" w:eastAsia="Times New Roman" w:cs="Times New Roman"/>
+                <w:b w:val="0"/>
+                <w:bCs w:val="0"/>
+                <w:i w:val="0"/>
+                <w:iCs w:val="0"/>
+                <w:color w:val="000000" w:themeColor="text1" w:themeTint="FF" w:themeShade="FF"/>
+                <w:sz w:val="24"/>
+                <w:szCs w:val="24"/>
+                <w:lang w:val="en"/>
+              </w:rPr>
+              <w:t>Primary actor</w:t>
+            </w:r>
+          </w:p>
+        </w:tc>
+        <w:tc>
+          <w:tcPr>
+            <w:tcW w:w="2314" w:type="dxa"/>
+            <w:tcBorders>
+              <w:top w:val="single" w:color="000000" w:themeColor="text1" w:sz="6"/>
+              <w:left w:val="single" w:color="000000" w:themeColor="text1" w:sz="6"/>
+              <w:bottom w:val="single" w:color="000000" w:themeColor="text1" w:sz="6"/>
+              <w:right w:val="single" w:color="000000" w:themeColor="text1" w:sz="6"/>
+            </w:tcBorders>
+            <w:tcMar/>
+            <w:vAlign w:val="top"/>
+          </w:tcPr>
+          <w:p>
+            <w:pPr>
+              <w:spacing w:before="200" w:line="240" w:lineRule="auto"/>
+              <w:jc w:val="left"/>
+              <w:rPr>
+                <w:rFonts w:ascii="Times New Roman" w:hAnsi="Times New Roman" w:eastAsia="Times New Roman" w:cs="Times New Roman"/>
+                <w:b w:val="0"/>
+                <w:bCs w:val="0"/>
+                <w:i w:val="0"/>
+                <w:iCs w:val="0"/>
+                <w:color w:val="000000" w:themeColor="text1" w:themeTint="FF" w:themeShade="FF"/>
+                <w:sz w:val="24"/>
+                <w:szCs w:val="24"/>
+              </w:rPr>
+            </w:pPr>
+            <w:r>
+              <w:rPr>
+                <w:rFonts w:ascii="Times New Roman" w:hAnsi="Times New Roman" w:eastAsia="Times New Roman" w:cs="Times New Roman"/>
+                <w:b w:val="0"/>
+                <w:bCs w:val="0"/>
+                <w:i w:val="0"/>
+                <w:iCs w:val="0"/>
+                <w:color w:val="000000" w:themeColor="text1" w:themeTint="FF" w:themeShade="FF"/>
+                <w:sz w:val="24"/>
+                <w:szCs w:val="24"/>
+                <w:lang w:val="en-US"/>
+              </w:rPr>
+              <w:t>Abonat</w:t>
+            </w:r>
+          </w:p>
+        </w:tc>
+        <w:tc>
+          <w:tcPr>
+            <w:tcW w:w="2314" w:type="dxa"/>
+            <w:tcBorders>
+              <w:top w:val="nil" w:color="000000" w:themeColor="text1" w:sz="6"/>
+              <w:left w:val="single" w:color="000000" w:themeColor="text1" w:sz="6"/>
+              <w:bottom w:val="single" w:color="000000" w:themeColor="text1" w:sz="6"/>
+              <w:right w:val="single" w:color="000000" w:themeColor="text1" w:sz="6"/>
+            </w:tcBorders>
+            <w:tcMar/>
+            <w:vAlign w:val="top"/>
+          </w:tcPr>
+          <w:p>
+            <w:pPr>
+              <w:spacing w:before="200" w:line="240" w:lineRule="auto"/>
+              <w:jc w:val="left"/>
+              <w:rPr>
+                <w:rFonts w:ascii="Times New Roman" w:hAnsi="Times New Roman" w:eastAsia="Times New Roman" w:cs="Times New Roman"/>
+                <w:b w:val="0"/>
+                <w:bCs w:val="0"/>
+                <w:i w:val="0"/>
+                <w:iCs w:val="0"/>
+                <w:color w:val="000000" w:themeColor="text1" w:themeTint="FF" w:themeShade="FF"/>
+                <w:sz w:val="24"/>
+                <w:szCs w:val="24"/>
+              </w:rPr>
+            </w:pPr>
+            <w:r>
+              <w:rPr>
+                <w:rFonts w:ascii="Times New Roman" w:hAnsi="Times New Roman" w:eastAsia="Times New Roman" w:cs="Times New Roman"/>
+                <w:b w:val="0"/>
+                <w:bCs w:val="0"/>
+                <w:i w:val="0"/>
+                <w:iCs w:val="0"/>
+                <w:color w:val="000000" w:themeColor="text1" w:themeTint="FF" w:themeShade="FF"/>
+                <w:sz w:val="24"/>
+                <w:szCs w:val="24"/>
+                <w:lang w:val="en"/>
+              </w:rPr>
+              <w:t>Secondary actors</w:t>
+            </w:r>
+          </w:p>
+        </w:tc>
+        <w:tc>
+          <w:tcPr>
+            <w:tcW w:w="2418" w:type="dxa"/>
+            <w:tcBorders>
+              <w:top w:val="nil" w:color="000000" w:themeColor="text1" w:sz="6"/>
+              <w:left w:val="single" w:color="000000" w:themeColor="text1" w:sz="6"/>
+              <w:bottom w:val="single" w:color="000000" w:themeColor="text1" w:sz="6"/>
+              <w:right w:val="single" w:color="000000" w:themeColor="text1" w:sz="6"/>
+            </w:tcBorders>
+            <w:tcMar/>
+            <w:vAlign w:val="top"/>
+          </w:tcPr>
+          <w:p>
+            <w:pPr>
+              <w:spacing w:before="200" w:line="240" w:lineRule="auto"/>
+              <w:jc w:val="left"/>
+              <w:rPr>
+                <w:rFonts w:ascii="Times New Roman" w:hAnsi="Times New Roman" w:eastAsia="Times New Roman" w:cs="Times New Roman"/>
+                <w:b w:val="0"/>
+                <w:bCs w:val="0"/>
+                <w:i w:val="0"/>
+                <w:iCs w:val="0"/>
+                <w:color w:val="000000" w:themeColor="text1" w:themeTint="FF" w:themeShade="FF"/>
+                <w:sz w:val="24"/>
+                <w:szCs w:val="24"/>
+              </w:rPr>
+            </w:pPr>
+          </w:p>
+        </w:tc>
+      </w:tr>
+      <w:tr>
+        <w:trPr>
+          <w:trHeight w:val="405"/>
+        </w:trPr>
+        <w:tc>
+          <w:tcPr>
+            <w:tcW w:w="2314" w:type="dxa"/>
+            <w:tcBorders>
+              <w:top w:val="single" w:color="000000" w:themeColor="text1" w:sz="6"/>
+              <w:left w:val="single" w:color="000000" w:themeColor="text1" w:sz="6"/>
+              <w:bottom w:val="single" w:color="000000" w:themeColor="text1" w:sz="6"/>
+              <w:right w:val="single" w:color="000000" w:themeColor="text1" w:sz="6"/>
+            </w:tcBorders>
+            <w:tcMar/>
+            <w:vAlign w:val="top"/>
+          </w:tcPr>
+          <w:p>
+            <w:pPr>
+              <w:spacing w:before="200" w:line="240" w:lineRule="auto"/>
+              <w:jc w:val="left"/>
+              <w:rPr>
+                <w:rFonts w:ascii="Times New Roman" w:hAnsi="Times New Roman" w:eastAsia="Times New Roman" w:cs="Times New Roman"/>
+                <w:b w:val="0"/>
+                <w:bCs w:val="0"/>
+                <w:i w:val="0"/>
+                <w:iCs w:val="0"/>
+                <w:color w:val="000000" w:themeColor="text1" w:themeTint="FF" w:themeShade="FF"/>
+                <w:sz w:val="24"/>
+                <w:szCs w:val="24"/>
+              </w:rPr>
+            </w:pPr>
+            <w:r>
+              <w:rPr>
+                <w:rFonts w:ascii="Times New Roman" w:hAnsi="Times New Roman" w:eastAsia="Times New Roman" w:cs="Times New Roman"/>
+                <w:b w:val="0"/>
+                <w:bCs w:val="0"/>
+                <w:i w:val="0"/>
+                <w:iCs w:val="0"/>
+                <w:color w:val="000000" w:themeColor="text1" w:themeTint="FF" w:themeShade="FF"/>
+                <w:sz w:val="24"/>
+                <w:szCs w:val="24"/>
+                <w:lang w:val="en"/>
+              </w:rPr>
+              <w:t>Description</w:t>
+            </w:r>
+          </w:p>
+        </w:tc>
+        <w:tc>
+          <w:tcPr>
+            <w:tcW w:w="7046" w:type="dxa"/>
+            <w:gridSpan w:val="3"/>
+            <w:tcBorders>
+              <w:top w:val="single" w:color="000000" w:themeColor="text1" w:sz="6"/>
+              <w:left w:val="single" w:color="000000" w:themeColor="text1" w:sz="6"/>
+              <w:bottom w:val="single" w:color="000000" w:themeColor="text1" w:sz="6"/>
+              <w:right w:val="single" w:color="000000" w:themeColor="text1" w:sz="6"/>
+            </w:tcBorders>
+            <w:tcMar/>
+            <w:vAlign w:val="top"/>
+          </w:tcPr>
+          <w:p>
+            <w:pPr>
+              <w:spacing w:before="200" w:line="240" w:lineRule="auto"/>
+              <w:jc w:val="left"/>
+              <w:rPr>
+                <w:rFonts w:ascii="Times New Roman" w:hAnsi="Times New Roman" w:eastAsia="Times New Roman" w:cs="Times New Roman"/>
+                <w:b w:val="0"/>
+                <w:bCs w:val="0"/>
+                <w:i w:val="0"/>
+                <w:iCs w:val="0"/>
+                <w:color w:val="000000" w:themeColor="text1" w:themeTint="FF" w:themeShade="FF"/>
+                <w:sz w:val="24"/>
+                <w:szCs w:val="24"/>
+              </w:rPr>
+            </w:pPr>
+            <w:r>
+              <w:rPr>
+                <w:rFonts w:ascii="Times New Roman" w:hAnsi="Times New Roman" w:eastAsia="Times New Roman" w:cs="Times New Roman"/>
+                <w:b w:val="0"/>
+                <w:bCs w:val="0"/>
+                <w:i w:val="0"/>
+                <w:iCs w:val="0"/>
+                <w:color w:val="000000" w:themeColor="text1" w:themeTint="FF" w:themeShade="FF"/>
+                <w:sz w:val="24"/>
+                <w:szCs w:val="24"/>
+                <w:lang w:val="en-US"/>
+              </w:rPr>
+              <w:t>Abonatul vizualizează o listă a lecturilor pe care le-a împrumutat de-a lungul timpului.</w:t>
+            </w:r>
+          </w:p>
+        </w:tc>
+      </w:tr>
+      <w:tr>
+        <w:trPr>
+          <w:trHeight w:val="405"/>
+        </w:trPr>
+        <w:tc>
+          <w:tcPr>
+            <w:tcW w:w="2314" w:type="dxa"/>
+            <w:tcBorders>
+              <w:top w:val="single" w:color="000000" w:themeColor="text1" w:sz="6"/>
+              <w:left w:val="single" w:color="000000" w:themeColor="text1" w:sz="6"/>
+              <w:bottom w:val="single" w:color="000000" w:themeColor="text1" w:sz="6"/>
+              <w:right w:val="single" w:color="000000" w:themeColor="text1" w:sz="6"/>
+            </w:tcBorders>
+            <w:tcMar/>
+            <w:vAlign w:val="top"/>
+          </w:tcPr>
+          <w:p>
+            <w:pPr>
+              <w:spacing w:before="200" w:line="240" w:lineRule="auto"/>
+              <w:jc w:val="left"/>
+              <w:rPr>
+                <w:rFonts w:ascii="Times New Roman" w:hAnsi="Times New Roman" w:eastAsia="Times New Roman" w:cs="Times New Roman"/>
+                <w:b w:val="0"/>
+                <w:bCs w:val="0"/>
+                <w:i w:val="0"/>
+                <w:iCs w:val="0"/>
+                <w:color w:val="000000" w:themeColor="text1" w:themeTint="FF" w:themeShade="FF"/>
+                <w:sz w:val="24"/>
+                <w:szCs w:val="24"/>
+              </w:rPr>
+            </w:pPr>
+            <w:r>
+              <w:rPr>
+                <w:rFonts w:ascii="Times New Roman" w:hAnsi="Times New Roman" w:eastAsia="Times New Roman" w:cs="Times New Roman"/>
+                <w:b w:val="0"/>
+                <w:bCs w:val="0"/>
+                <w:i w:val="0"/>
+                <w:iCs w:val="0"/>
+                <w:color w:val="000000" w:themeColor="text1" w:themeTint="FF" w:themeShade="FF"/>
+                <w:sz w:val="24"/>
+                <w:szCs w:val="24"/>
+                <w:lang w:val="en"/>
+              </w:rPr>
+              <w:t>Trigger</w:t>
+            </w:r>
+          </w:p>
+        </w:tc>
+        <w:tc>
+          <w:tcPr>
+            <w:tcW w:w="7046" w:type="dxa"/>
+            <w:gridSpan w:val="3"/>
+            <w:tcBorders>
+              <w:top w:val="single" w:color="000000" w:themeColor="text1" w:sz="6"/>
+              <w:left w:val="single" w:color="000000" w:themeColor="text1" w:sz="6"/>
+              <w:bottom w:val="single" w:color="000000" w:themeColor="text1" w:sz="6"/>
+              <w:right w:val="single" w:color="000000" w:themeColor="text1" w:sz="6"/>
+            </w:tcBorders>
+            <w:tcMar/>
+            <w:vAlign w:val="top"/>
+          </w:tcPr>
+          <w:p>
+            <w:pPr>
+              <w:spacing w:before="200" w:line="240" w:lineRule="auto"/>
+              <w:jc w:val="left"/>
+              <w:rPr>
+                <w:rFonts w:ascii="Times New Roman" w:hAnsi="Times New Roman" w:eastAsia="Times New Roman" w:cs="Times New Roman"/>
+                <w:b w:val="0"/>
+                <w:bCs w:val="0"/>
+                <w:i w:val="0"/>
+                <w:iCs w:val="0"/>
+                <w:color w:val="000000" w:themeColor="text1" w:themeTint="FF" w:themeShade="FF"/>
+                <w:sz w:val="24"/>
+                <w:szCs w:val="24"/>
+              </w:rPr>
+            </w:pPr>
+            <w:r>
+              <w:rPr>
+                <w:rFonts w:ascii="Times New Roman" w:hAnsi="Times New Roman" w:eastAsia="Times New Roman" w:cs="Times New Roman"/>
+                <w:b w:val="0"/>
+                <w:bCs w:val="0"/>
+                <w:i w:val="0"/>
+                <w:iCs w:val="0"/>
+                <w:color w:val="000000" w:themeColor="text1" w:themeTint="FF" w:themeShade="FF"/>
+                <w:sz w:val="24"/>
+                <w:szCs w:val="24"/>
+                <w:lang w:val="en-US"/>
+              </w:rPr>
+              <w:t>Abonatul doreste să vadă un istoric al lecturilor pe care le-a împrumutat de-a lungul timpului.</w:t>
+            </w:r>
+          </w:p>
+        </w:tc>
+      </w:tr>
+      <w:tr>
+        <w:trPr>
+          <w:trHeight w:val="405"/>
+        </w:trPr>
+        <w:tc>
+          <w:tcPr>
+            <w:tcW w:w="2314" w:type="dxa"/>
+            <w:tcBorders>
+              <w:top w:val="single" w:color="000000" w:themeColor="text1" w:sz="6"/>
+              <w:left w:val="single" w:color="000000" w:themeColor="text1" w:sz="6"/>
+              <w:bottom w:val="single" w:color="000000" w:themeColor="text1" w:sz="6"/>
+              <w:right w:val="single" w:color="000000" w:themeColor="text1" w:sz="6"/>
+            </w:tcBorders>
+            <w:tcMar/>
+            <w:vAlign w:val="top"/>
+          </w:tcPr>
+          <w:p>
+            <w:pPr>
+              <w:spacing w:before="200" w:line="240" w:lineRule="auto"/>
+              <w:jc w:val="left"/>
+              <w:rPr>
+                <w:rFonts w:ascii="Times New Roman" w:hAnsi="Times New Roman" w:eastAsia="Times New Roman" w:cs="Times New Roman"/>
+                <w:b w:val="0"/>
+                <w:bCs w:val="0"/>
+                <w:i w:val="0"/>
+                <w:iCs w:val="0"/>
+                <w:color w:val="000000" w:themeColor="text1" w:themeTint="FF" w:themeShade="FF"/>
+                <w:sz w:val="24"/>
+                <w:szCs w:val="24"/>
+              </w:rPr>
+            </w:pPr>
+            <w:r>
+              <w:rPr>
+                <w:rFonts w:ascii="Times New Roman" w:hAnsi="Times New Roman" w:eastAsia="Times New Roman" w:cs="Times New Roman"/>
+                <w:b w:val="0"/>
+                <w:bCs w:val="0"/>
+                <w:i w:val="0"/>
+                <w:iCs w:val="0"/>
+                <w:color w:val="000000" w:themeColor="text1" w:themeTint="FF" w:themeShade="FF"/>
+                <w:sz w:val="24"/>
+                <w:szCs w:val="24"/>
+                <w:lang w:val="en"/>
+              </w:rPr>
+              <w:t>Preconditions</w:t>
+            </w:r>
+          </w:p>
+        </w:tc>
+        <w:tc>
+          <w:tcPr>
+            <w:tcW w:w="7046" w:type="dxa"/>
+            <w:gridSpan w:val="3"/>
+            <w:tcBorders>
+              <w:top w:val="single" w:color="000000" w:themeColor="text1" w:sz="6"/>
+              <w:left w:val="single" w:color="000000" w:themeColor="text1" w:sz="6"/>
+              <w:bottom w:val="single" w:color="000000" w:themeColor="text1" w:sz="6"/>
+              <w:right w:val="single" w:color="000000" w:themeColor="text1" w:sz="6"/>
+            </w:tcBorders>
+            <w:tcMar/>
+            <w:vAlign w:val="top"/>
+          </w:tcPr>
+          <w:p>
+            <w:pPr>
+              <w:spacing w:before="200" w:line="240" w:lineRule="auto"/>
+              <w:jc w:val="left"/>
+              <w:rPr>
+                <w:rFonts w:ascii="Times New Roman" w:hAnsi="Times New Roman" w:eastAsia="Times New Roman" w:cs="Times New Roman"/>
+                <w:b w:val="0"/>
+                <w:bCs w:val="0"/>
+                <w:i w:val="0"/>
+                <w:iCs w:val="0"/>
+                <w:color w:val="000000" w:themeColor="text1" w:themeTint="FF" w:themeShade="FF"/>
+                <w:sz w:val="24"/>
+                <w:szCs w:val="24"/>
+              </w:rPr>
+            </w:pPr>
+            <w:r>
+              <w:rPr>
+                <w:rFonts w:ascii="Times New Roman" w:hAnsi="Times New Roman" w:eastAsia="Times New Roman" w:cs="Times New Roman"/>
+                <w:b w:val="0"/>
+                <w:bCs w:val="0"/>
+                <w:i w:val="0"/>
+                <w:iCs w:val="0"/>
+                <w:color w:val="000000" w:themeColor="text1" w:themeTint="FF" w:themeShade="FF"/>
+                <w:sz w:val="24"/>
+                <w:szCs w:val="24"/>
+                <w:lang w:val="en-US"/>
+              </w:rPr>
+              <w:t>Abonatul trebuie să fie autentificat.</w:t>
+            </w:r>
+          </w:p>
+        </w:tc>
+      </w:tr>
+      <w:tr>
+        <w:trPr>
+          <w:trHeight w:val="405"/>
+        </w:trPr>
+        <w:tc>
+          <w:tcPr>
+            <w:tcW w:w="2314" w:type="dxa"/>
+            <w:tcBorders>
+              <w:top w:val="single" w:color="000000" w:themeColor="text1" w:sz="6"/>
+              <w:left w:val="single" w:color="000000" w:themeColor="text1" w:sz="6"/>
+              <w:bottom w:val="single" w:color="000000" w:themeColor="text1" w:sz="6"/>
+              <w:right w:val="single" w:color="000000" w:themeColor="text1" w:sz="6"/>
+            </w:tcBorders>
+            <w:tcMar/>
+            <w:vAlign w:val="top"/>
+          </w:tcPr>
+          <w:p>
+            <w:pPr>
+              <w:spacing w:before="200" w:line="240" w:lineRule="auto"/>
+              <w:jc w:val="left"/>
+              <w:rPr>
+                <w:rFonts w:ascii="Times New Roman" w:hAnsi="Times New Roman" w:eastAsia="Times New Roman" w:cs="Times New Roman"/>
+                <w:b w:val="0"/>
+                <w:bCs w:val="0"/>
+                <w:i w:val="0"/>
+                <w:iCs w:val="0"/>
+                <w:color w:val="000000" w:themeColor="text1" w:themeTint="FF" w:themeShade="FF"/>
+                <w:sz w:val="24"/>
+                <w:szCs w:val="24"/>
+              </w:rPr>
+            </w:pPr>
+            <w:r>
+              <w:rPr>
+                <w:rFonts w:ascii="Times New Roman" w:hAnsi="Times New Roman" w:eastAsia="Times New Roman" w:cs="Times New Roman"/>
+                <w:b w:val="0"/>
+                <w:bCs w:val="0"/>
+                <w:i w:val="0"/>
+                <w:iCs w:val="0"/>
+                <w:color w:val="000000" w:themeColor="text1" w:themeTint="FF" w:themeShade="FF"/>
+                <w:sz w:val="24"/>
+                <w:szCs w:val="24"/>
+                <w:lang w:val="en"/>
+              </w:rPr>
+              <w:t>Postconditions</w:t>
+            </w:r>
+          </w:p>
+        </w:tc>
+        <w:tc>
+          <w:tcPr>
+            <w:tcW w:w="7046" w:type="dxa"/>
+            <w:gridSpan w:val="3"/>
+            <w:tcBorders>
+              <w:top w:val="single" w:color="000000" w:themeColor="text1" w:sz="6"/>
+              <w:left w:val="single" w:color="000000" w:themeColor="text1" w:sz="6"/>
+              <w:bottom w:val="single" w:color="000000" w:themeColor="text1" w:sz="6"/>
+              <w:right w:val="single" w:color="000000" w:themeColor="text1" w:sz="6"/>
+            </w:tcBorders>
+            <w:tcMar/>
+            <w:vAlign w:val="top"/>
+          </w:tcPr>
+          <w:p>
+            <w:pPr>
+              <w:spacing w:before="200" w:line="240" w:lineRule="auto"/>
+              <w:jc w:val="left"/>
+              <w:rPr>
+                <w:rFonts w:ascii="Times New Roman" w:hAnsi="Times New Roman" w:eastAsia="Times New Roman" w:cs="Times New Roman"/>
+                <w:b w:val="0"/>
+                <w:bCs w:val="0"/>
+                <w:i w:val="0"/>
+                <w:iCs w:val="0"/>
+                <w:color w:val="000000" w:themeColor="text1" w:themeTint="FF" w:themeShade="FF"/>
+                <w:sz w:val="24"/>
+                <w:szCs w:val="24"/>
+              </w:rPr>
+            </w:pPr>
+            <w:r>
+              <w:rPr>
+                <w:rFonts w:ascii="Times New Roman" w:hAnsi="Times New Roman" w:eastAsia="Times New Roman" w:cs="Times New Roman"/>
+                <w:b w:val="0"/>
+                <w:bCs w:val="0"/>
+                <w:i w:val="0"/>
+                <w:iCs w:val="0"/>
+                <w:color w:val="000000" w:themeColor="text1" w:themeTint="FF" w:themeShade="FF"/>
+                <w:sz w:val="24"/>
+                <w:szCs w:val="24"/>
+                <w:lang w:val="en-US"/>
+              </w:rPr>
+              <w:t>Abonatul vizualizează cu succes o listă a lecturilor pe care le-a împrumutat de-a lungul timpului.</w:t>
+            </w:r>
+          </w:p>
+        </w:tc>
+      </w:tr>
+      <w:tr>
+        <w:trPr>
+          <w:trHeight w:val="405"/>
+        </w:trPr>
+        <w:tc>
+          <w:tcPr>
+            <w:tcW w:w="2314" w:type="dxa"/>
+            <w:tcBorders>
+              <w:top w:val="single" w:color="000000" w:themeColor="text1" w:sz="6"/>
+              <w:left w:val="single" w:color="000000" w:themeColor="text1" w:sz="6"/>
+              <w:bottom w:val="single" w:color="000000" w:themeColor="text1" w:sz="6"/>
+              <w:right w:val="single" w:color="000000" w:themeColor="text1" w:sz="6"/>
+            </w:tcBorders>
+            <w:tcMar/>
+            <w:vAlign w:val="top"/>
+          </w:tcPr>
+          <w:p>
+            <w:pPr>
+              <w:spacing w:before="200" w:line="240" w:lineRule="auto"/>
+              <w:jc w:val="left"/>
+              <w:rPr>
+                <w:rFonts w:ascii="Times New Roman" w:hAnsi="Times New Roman" w:eastAsia="Times New Roman" w:cs="Times New Roman"/>
+                <w:b w:val="0"/>
+                <w:bCs w:val="0"/>
+                <w:i w:val="0"/>
+                <w:iCs w:val="0"/>
+                <w:color w:val="000000" w:themeColor="text1" w:themeTint="FF" w:themeShade="FF"/>
+                <w:sz w:val="24"/>
+                <w:szCs w:val="24"/>
+              </w:rPr>
+            </w:pPr>
+            <w:r>
+              <w:rPr>
+                <w:rFonts w:ascii="Times New Roman" w:hAnsi="Times New Roman" w:eastAsia="Times New Roman" w:cs="Times New Roman"/>
+                <w:b w:val="0"/>
+                <w:bCs w:val="0"/>
+                <w:i w:val="0"/>
+                <w:iCs w:val="0"/>
+                <w:color w:val="000000" w:themeColor="text1" w:themeTint="FF" w:themeShade="FF"/>
+                <w:sz w:val="24"/>
+                <w:szCs w:val="24"/>
+                <w:lang w:val="en"/>
+              </w:rPr>
+              <w:t>Normal flow</w:t>
+            </w:r>
+          </w:p>
+        </w:tc>
+        <w:tc>
+          <w:tcPr>
+            <w:tcW w:w="7046" w:type="dxa"/>
+            <w:gridSpan w:val="3"/>
+            <w:tcBorders>
+              <w:top w:val="single" w:color="000000" w:themeColor="text1" w:sz="6"/>
+              <w:left w:val="single" w:color="000000" w:themeColor="text1" w:sz="6"/>
+              <w:bottom w:val="single" w:color="000000" w:themeColor="text1" w:sz="6"/>
+              <w:right w:val="single" w:color="000000" w:themeColor="text1" w:sz="6"/>
+            </w:tcBorders>
+            <w:tcMar/>
+            <w:vAlign w:val="top"/>
+          </w:tcPr>
+          <w:p>
+            <w:pPr>
+              <w:spacing w:before="200" w:line="240" w:lineRule="auto"/>
+              <w:jc w:val="left"/>
+              <w:rPr>
+                <w:rFonts w:ascii="Times New Roman" w:hAnsi="Times New Roman" w:eastAsia="Times New Roman" w:cs="Times New Roman"/>
+                <w:b w:val="0"/>
+                <w:bCs w:val="0"/>
+                <w:i w:val="0"/>
+                <w:iCs w:val="0"/>
+                <w:color w:val="000000" w:themeColor="text1" w:themeTint="FF" w:themeShade="FF"/>
+                <w:sz w:val="24"/>
+                <w:szCs w:val="24"/>
+              </w:rPr>
+            </w:pPr>
+            <w:r>
+              <w:rPr>
+                <w:rFonts w:ascii="Times New Roman" w:hAnsi="Times New Roman" w:eastAsia="Times New Roman" w:cs="Times New Roman"/>
+                <w:b w:val="0"/>
+                <w:bCs w:val="0"/>
+                <w:i w:val="0"/>
+                <w:iCs w:val="0"/>
+                <w:color w:val="000000" w:themeColor="text1" w:themeTint="FF" w:themeShade="FF"/>
+                <w:sz w:val="24"/>
+                <w:szCs w:val="24"/>
+                <w:lang w:val="en-US"/>
+              </w:rPr>
+              <w:t>1.Abonatul apasă pe butonul "Biblioteca locală".</w:t>
+            </w:r>
+          </w:p>
+          <w:p>
+            <w:pPr>
+              <w:spacing w:before="200" w:line="240" w:lineRule="auto"/>
+              <w:jc w:val="left"/>
+              <w:rPr>
+                <w:rFonts w:ascii="Times New Roman" w:hAnsi="Times New Roman" w:eastAsia="Times New Roman" w:cs="Times New Roman"/>
+                <w:b w:val="0"/>
+                <w:bCs w:val="0"/>
+                <w:i w:val="0"/>
+                <w:iCs w:val="0"/>
+                <w:color w:val="000000" w:themeColor="text1" w:themeTint="FF" w:themeShade="FF"/>
+                <w:sz w:val="24"/>
+                <w:szCs w:val="24"/>
+              </w:rPr>
+            </w:pPr>
+            <w:r>
+              <w:rPr>
+                <w:rFonts w:ascii="Times New Roman" w:hAnsi="Times New Roman" w:eastAsia="Times New Roman" w:cs="Times New Roman"/>
+                <w:b w:val="0"/>
+                <w:bCs w:val="0"/>
+                <w:i w:val="0"/>
+                <w:iCs w:val="0"/>
+                <w:color w:val="000000" w:themeColor="text1" w:themeTint="FF" w:themeShade="FF"/>
+                <w:sz w:val="24"/>
+                <w:szCs w:val="24"/>
+                <w:lang w:val="en-US"/>
+              </w:rPr>
+              <w:t>2.Softul îi afișează volumele pe care le-a împrumutat de-a lungul timpului.</w:t>
+            </w:r>
+          </w:p>
+        </w:tc>
+      </w:tr>
+      <w:tr>
+        <w:trPr>
+          <w:trHeight w:val="405"/>
+        </w:trPr>
+        <w:tc>
+          <w:tcPr>
+            <w:tcW w:w="2314" w:type="dxa"/>
+            <w:tcBorders>
+              <w:top w:val="single" w:color="000000" w:themeColor="text1" w:sz="6"/>
+              <w:left w:val="single" w:color="000000" w:themeColor="text1" w:sz="6"/>
+              <w:bottom w:val="single" w:color="000000" w:themeColor="text1" w:sz="6"/>
+              <w:right w:val="single" w:color="000000" w:themeColor="text1" w:sz="6"/>
+            </w:tcBorders>
+            <w:tcMar/>
+            <w:vAlign w:val="top"/>
+          </w:tcPr>
+          <w:p>
+            <w:pPr>
+              <w:spacing w:before="200" w:line="240" w:lineRule="auto"/>
+              <w:jc w:val="left"/>
+              <w:rPr>
+                <w:rFonts w:ascii="Times New Roman" w:hAnsi="Times New Roman" w:eastAsia="Times New Roman" w:cs="Times New Roman"/>
+                <w:b w:val="0"/>
+                <w:bCs w:val="0"/>
+                <w:i w:val="0"/>
+                <w:iCs w:val="0"/>
+                <w:color w:val="000000" w:themeColor="text1" w:themeTint="FF" w:themeShade="FF"/>
+                <w:sz w:val="24"/>
+                <w:szCs w:val="24"/>
+              </w:rPr>
+            </w:pPr>
+            <w:r>
+              <w:rPr>
+                <w:rFonts w:ascii="Times New Roman" w:hAnsi="Times New Roman" w:eastAsia="Times New Roman" w:cs="Times New Roman"/>
+                <w:b w:val="0"/>
+                <w:bCs w:val="0"/>
+                <w:i w:val="0"/>
+                <w:iCs w:val="0"/>
+                <w:color w:val="000000" w:themeColor="text1" w:themeTint="FF" w:themeShade="FF"/>
+                <w:sz w:val="24"/>
+                <w:szCs w:val="24"/>
+                <w:lang w:val="en"/>
+              </w:rPr>
+              <w:t>Alternative flows</w:t>
+            </w:r>
+          </w:p>
+        </w:tc>
+        <w:tc>
+          <w:tcPr>
+            <w:tcW w:w="7046" w:type="dxa"/>
+            <w:gridSpan w:val="3"/>
+            <w:tcBorders>
+              <w:top w:val="single" w:color="000000" w:themeColor="text1" w:sz="6"/>
+              <w:left w:val="single" w:color="000000" w:themeColor="text1" w:sz="6"/>
+              <w:bottom w:val="single" w:color="000000" w:themeColor="text1" w:sz="6"/>
+              <w:right w:val="single" w:color="000000" w:themeColor="text1" w:sz="6"/>
+            </w:tcBorders>
+            <w:tcMar/>
+            <w:vAlign w:val="top"/>
+          </w:tcPr>
+          <w:p>
+            <w:pPr>
+              <w:spacing w:before="200" w:line="240" w:lineRule="auto"/>
+              <w:jc w:val="left"/>
+              <w:rPr>
+                <w:rFonts w:ascii="Times New Roman" w:hAnsi="Times New Roman" w:eastAsia="Times New Roman" w:cs="Times New Roman"/>
+                <w:b w:val="0"/>
+                <w:bCs w:val="0"/>
+                <w:i w:val="0"/>
+                <w:iCs w:val="0"/>
+                <w:color w:val="000000" w:themeColor="text1" w:themeTint="FF" w:themeShade="FF"/>
+                <w:sz w:val="24"/>
+                <w:szCs w:val="24"/>
+              </w:rPr>
+            </w:pPr>
+            <w:r>
+              <w:rPr>
+                <w:rFonts w:ascii="Times New Roman" w:hAnsi="Times New Roman" w:eastAsia="Times New Roman" w:cs="Times New Roman"/>
+                <w:b w:val="0"/>
+                <w:bCs w:val="0"/>
+                <w:i w:val="0"/>
+                <w:iCs w:val="0"/>
+                <w:color w:val="000000" w:themeColor="text1" w:themeTint="FF" w:themeShade="FF"/>
+                <w:sz w:val="24"/>
+                <w:szCs w:val="24"/>
+                <w:lang w:val="en-US"/>
+              </w:rPr>
+              <w:t>None</w:t>
+            </w:r>
+          </w:p>
+        </w:tc>
+      </w:tr>
+      <w:tr>
+        <w:trPr>
+          <w:trHeight w:val="405"/>
+        </w:trPr>
+        <w:tc>
+          <w:tcPr>
+            <w:tcW w:w="2314" w:type="dxa"/>
+            <w:tcBorders>
+              <w:top w:val="single" w:color="000000" w:themeColor="text1" w:sz="6"/>
+              <w:left w:val="single" w:color="000000" w:themeColor="text1" w:sz="6"/>
+              <w:bottom w:val="single" w:color="000000" w:themeColor="text1" w:sz="6"/>
+              <w:right w:val="single" w:color="000000" w:themeColor="text1" w:sz="6"/>
+            </w:tcBorders>
+            <w:tcMar/>
+            <w:vAlign w:val="top"/>
+          </w:tcPr>
+          <w:p>
+            <w:pPr>
+              <w:spacing w:before="200" w:line="240" w:lineRule="auto"/>
+              <w:jc w:val="left"/>
+              <w:rPr>
+                <w:rFonts w:ascii="Times New Roman" w:hAnsi="Times New Roman" w:eastAsia="Times New Roman" w:cs="Times New Roman"/>
+                <w:b w:val="0"/>
+                <w:bCs w:val="0"/>
+                <w:i w:val="0"/>
+                <w:iCs w:val="0"/>
+                <w:color w:val="000000" w:themeColor="text1" w:themeTint="FF" w:themeShade="FF"/>
+                <w:sz w:val="24"/>
+                <w:szCs w:val="24"/>
+              </w:rPr>
+            </w:pPr>
+            <w:r>
+              <w:rPr>
+                <w:rFonts w:ascii="Times New Roman" w:hAnsi="Times New Roman" w:eastAsia="Times New Roman" w:cs="Times New Roman"/>
+                <w:b w:val="0"/>
+                <w:bCs w:val="0"/>
+                <w:i w:val="0"/>
+                <w:iCs w:val="0"/>
+                <w:color w:val="000000" w:themeColor="text1" w:themeTint="FF" w:themeShade="FF"/>
+                <w:sz w:val="24"/>
+                <w:szCs w:val="24"/>
+                <w:lang w:val="en"/>
+              </w:rPr>
+              <w:t>Exceptions</w:t>
+            </w:r>
+          </w:p>
+        </w:tc>
+        <w:tc>
+          <w:tcPr>
+            <w:tcW w:w="7046" w:type="dxa"/>
+            <w:gridSpan w:val="3"/>
+            <w:tcBorders>
+              <w:top w:val="single" w:color="000000" w:themeColor="text1" w:sz="6"/>
+              <w:left w:val="single" w:color="000000" w:themeColor="text1" w:sz="6"/>
+              <w:bottom w:val="single" w:color="000000" w:themeColor="text1" w:sz="6"/>
+              <w:right w:val="single" w:color="000000" w:themeColor="text1" w:sz="6"/>
+            </w:tcBorders>
+            <w:tcMar/>
+            <w:vAlign w:val="top"/>
+          </w:tcPr>
+          <w:p>
+            <w:pPr>
+              <w:spacing w:before="200" w:line="240" w:lineRule="auto"/>
+              <w:jc w:val="left"/>
+              <w:rPr>
+                <w:rFonts w:ascii="Times New Roman" w:hAnsi="Times New Roman" w:eastAsia="Times New Roman" w:cs="Times New Roman"/>
+                <w:b w:val="0"/>
+                <w:bCs w:val="0"/>
+                <w:i w:val="0"/>
+                <w:iCs w:val="0"/>
+                <w:color w:val="000000" w:themeColor="text1" w:themeTint="FF" w:themeShade="FF"/>
+                <w:sz w:val="24"/>
+                <w:szCs w:val="24"/>
+              </w:rPr>
+            </w:pPr>
+          </w:p>
+        </w:tc>
+      </w:tr>
+    </w:tbl>
+    <w:tbl>
+      <w:tblPr>
+        <w:tblStyle w:val="TableGrid"/>
+        <w:tblW w:w="0" w:type="auto"/>
+        <w:tblLayout w:type="fixed"/>
+        <w:tblLook w:val="0000" w:firstRow="0" w:lastRow="0" w:firstColumn="0" w:lastColumn="0" w:noHBand="0" w:noVBand="0"/>
+      </w:tblPr>
+      <w:tblGrid>
+        <w:gridCol w:w="2310"/>
+        <w:gridCol w:w="2310"/>
+        <w:gridCol w:w="2310"/>
+        <w:gridCol w:w="2429"/>
+      </w:tblGrid>
+      <w:tr>
+        <w:trPr>
+          <w:trHeight w:val="405"/>
+        </w:trPr>
+        <w:tc>
+          <w:tcPr>
+            <w:tcW w:w="2310" w:type="dxa"/>
+            <w:tcBorders>
+              <w:top w:val="single" w:color="000000" w:themeColor="text1" w:sz="6"/>
+              <w:left w:val="single" w:color="000000" w:themeColor="text1" w:sz="6"/>
+              <w:bottom w:val="single" w:color="000000" w:themeColor="text1" w:sz="6"/>
+              <w:right w:val="single" w:color="000000" w:themeColor="text1" w:sz="6"/>
+            </w:tcBorders>
+            <w:tcMar/>
+            <w:vAlign w:val="top"/>
+          </w:tcPr>
+          <w:p>
+            <w:pPr>
+              <w:spacing w:before="200" w:line="240" w:lineRule="auto"/>
+              <w:jc w:val="left"/>
+              <w:rPr>
+                <w:rFonts w:ascii="Times New Roman" w:hAnsi="Times New Roman" w:eastAsia="Times New Roman" w:cs="Times New Roman"/>
+                <w:b w:val="0"/>
+                <w:bCs w:val="0"/>
+                <w:i w:val="0"/>
+                <w:iCs w:val="0"/>
+                <w:color w:val="000000" w:themeColor="text1" w:themeTint="FF" w:themeShade="FF"/>
+                <w:sz w:val="24"/>
+                <w:szCs w:val="24"/>
+              </w:rPr>
+            </w:pPr>
+            <w:r>
+              <w:rPr>
+                <w:rFonts w:ascii="Times New Roman" w:hAnsi="Times New Roman" w:eastAsia="Times New Roman" w:cs="Times New Roman"/>
+                <w:b w:val="0"/>
+                <w:bCs w:val="0"/>
+                <w:i w:val="0"/>
+                <w:iCs w:val="0"/>
+                <w:color w:val="000000" w:themeColor="text1" w:themeTint="FF" w:themeShade="FF"/>
+                <w:sz w:val="24"/>
+                <w:szCs w:val="24"/>
+                <w:lang w:val="en"/>
+              </w:rPr>
+              <w:t>ID and name</w:t>
+            </w:r>
+          </w:p>
+        </w:tc>
+        <w:tc>
+          <w:tcPr>
+            <w:tcW w:w="7049" w:type="dxa"/>
+            <w:gridSpan w:val="3"/>
+            <w:tcBorders>
+              <w:top w:val="single" w:color="000000" w:themeColor="text1" w:sz="6"/>
+              <w:left w:val="single" w:color="000000" w:themeColor="text1" w:sz="6"/>
+              <w:bottom w:val="single" w:color="000000" w:themeColor="text1" w:sz="6"/>
+              <w:right w:val="single" w:color="000000" w:themeColor="text1" w:sz="6"/>
+            </w:tcBorders>
+            <w:tcMar/>
+            <w:vAlign w:val="top"/>
+          </w:tcPr>
+          <w:p>
+            <w:pPr>
+              <w:spacing w:before="200" w:line="240" w:lineRule="auto"/>
+              <w:jc w:val="left"/>
+              <w:rPr>
+                <w:rFonts w:ascii="Times New Roman" w:hAnsi="Times New Roman" w:eastAsia="Times New Roman" w:cs="Times New Roman"/>
+                <w:b w:val="0"/>
+                <w:bCs w:val="0"/>
+                <w:i w:val="0"/>
+                <w:iCs w:val="0"/>
+                <w:color w:val="000000" w:themeColor="text1" w:themeTint="FF" w:themeShade="FF"/>
+                <w:sz w:val="24"/>
+                <w:szCs w:val="24"/>
+              </w:rPr>
+            </w:pPr>
+            <w:r>
+              <w:rPr>
+                <w:rFonts w:ascii="Times New Roman" w:hAnsi="Times New Roman" w:eastAsia="Times New Roman" w:cs="Times New Roman"/>
+                <w:b w:val="0"/>
+                <w:bCs w:val="0"/>
+                <w:i w:val="0"/>
+                <w:iCs w:val="0"/>
+                <w:color w:val="000000" w:themeColor="text1" w:themeTint="FF" w:themeShade="FF"/>
+                <w:sz w:val="24"/>
+                <w:szCs w:val="24"/>
+                <w:lang w:val="en-US"/>
+              </w:rPr>
+              <w:t>UC_4:Returnare volum</w:t>
+            </w:r>
+          </w:p>
+        </w:tc>
+      </w:tr>
+      <w:tr>
+        <w:tc>
+          <w:tcPr>
+            <w:tcW w:w="2310" w:type="dxa"/>
+            <w:tcBorders>
+              <w:top w:val="single" w:color="000000" w:themeColor="text1" w:sz="6"/>
+              <w:left w:val="single" w:color="000000" w:themeColor="text1" w:sz="6"/>
+              <w:bottom w:val="single" w:color="000000" w:themeColor="text1" w:sz="6"/>
+              <w:right w:val="single" w:color="000000" w:themeColor="text1" w:sz="6"/>
+            </w:tcBorders>
+            <w:tcMar/>
+            <w:vAlign w:val="top"/>
+          </w:tcPr>
+          <w:p>
+            <w:pPr>
+              <w:spacing w:before="200" w:line="240" w:lineRule="auto"/>
+              <w:jc w:val="left"/>
+              <w:rPr>
+                <w:rFonts w:ascii="Times New Roman" w:hAnsi="Times New Roman" w:eastAsia="Times New Roman" w:cs="Times New Roman"/>
+                <w:b w:val="0"/>
+                <w:bCs w:val="0"/>
+                <w:i w:val="0"/>
+                <w:iCs w:val="0"/>
+                <w:color w:val="000000" w:themeColor="text1" w:themeTint="FF" w:themeShade="FF"/>
+                <w:sz w:val="24"/>
+                <w:szCs w:val="24"/>
+              </w:rPr>
+            </w:pPr>
+            <w:r>
+              <w:rPr>
+                <w:rFonts w:ascii="Times New Roman" w:hAnsi="Times New Roman" w:eastAsia="Times New Roman" w:cs="Times New Roman"/>
+                <w:b w:val="0"/>
+                <w:bCs w:val="0"/>
+                <w:i w:val="0"/>
+                <w:iCs w:val="0"/>
+                <w:color w:val="000000" w:themeColor="text1" w:themeTint="FF" w:themeShade="FF"/>
+                <w:sz w:val="24"/>
+                <w:szCs w:val="24"/>
+                <w:lang w:val="en"/>
+              </w:rPr>
+              <w:t>Primary actor</w:t>
+            </w:r>
+          </w:p>
+        </w:tc>
+        <w:tc>
+          <w:tcPr>
+            <w:tcW w:w="2310" w:type="dxa"/>
+            <w:tcBorders>
+              <w:top w:val="single" w:color="000000" w:themeColor="text1" w:sz="6"/>
+              <w:left w:val="single" w:color="000000" w:themeColor="text1" w:sz="6"/>
+              <w:bottom w:val="single" w:color="000000" w:themeColor="text1" w:sz="6"/>
+              <w:right w:val="single" w:color="000000" w:themeColor="text1" w:sz="6"/>
+            </w:tcBorders>
+            <w:tcMar/>
+            <w:vAlign w:val="top"/>
+          </w:tcPr>
+          <w:p>
+            <w:pPr>
+              <w:spacing w:before="200" w:line="240" w:lineRule="auto"/>
+              <w:jc w:val="left"/>
+              <w:rPr>
+                <w:rFonts w:ascii="Times New Roman" w:hAnsi="Times New Roman" w:eastAsia="Times New Roman" w:cs="Times New Roman"/>
+                <w:b w:val="0"/>
+                <w:bCs w:val="0"/>
+                <w:i w:val="0"/>
+                <w:iCs w:val="0"/>
+                <w:color w:val="000000" w:themeColor="text1" w:themeTint="FF" w:themeShade="FF"/>
+                <w:sz w:val="24"/>
+                <w:szCs w:val="24"/>
+                <w:lang w:val="en-US"/>
+              </w:rPr>
+            </w:pPr>
+            <w:r>
+              <w:rPr>
+                <w:rFonts w:ascii="Times New Roman" w:hAnsi="Times New Roman" w:eastAsia="Times New Roman" w:cs="Times New Roman"/>
+                <w:b w:val="0"/>
+                <w:bCs w:val="0"/>
+                <w:i w:val="0"/>
+                <w:iCs w:val="0"/>
+                <w:color w:val="000000" w:themeColor="text1" w:themeTint="FF" w:themeShade="FF"/>
+                <w:sz w:val="24"/>
+                <w:szCs w:val="24"/>
+                <w:lang w:val="en-US"/>
+              </w:rPr>
+              <w:t>Bibliotecar</w:t>
+            </w:r>
+          </w:p>
+        </w:tc>
+        <w:tc>
+          <w:tcPr>
+            <w:tcW w:w="2310" w:type="dxa"/>
+            <w:tcBorders>
+              <w:top w:val="nil" w:color="000000" w:themeColor="text1" w:sz="6"/>
+              <w:left w:val="single" w:color="000000" w:themeColor="text1" w:sz="6"/>
+              <w:bottom w:val="single" w:color="000000" w:themeColor="text1" w:sz="6"/>
+              <w:right w:val="single" w:color="000000" w:themeColor="text1" w:sz="6"/>
+            </w:tcBorders>
+            <w:tcMar/>
+            <w:vAlign w:val="top"/>
+          </w:tcPr>
+          <w:p>
+            <w:pPr>
+              <w:spacing w:before="200" w:line="240" w:lineRule="auto"/>
+              <w:jc w:val="left"/>
+              <w:rPr>
+                <w:rFonts w:ascii="Times New Roman" w:hAnsi="Times New Roman" w:eastAsia="Times New Roman" w:cs="Times New Roman"/>
+                <w:b w:val="0"/>
+                <w:bCs w:val="0"/>
+                <w:i w:val="0"/>
+                <w:iCs w:val="0"/>
+                <w:color w:val="000000" w:themeColor="text1" w:themeTint="FF" w:themeShade="FF"/>
+                <w:sz w:val="24"/>
+                <w:szCs w:val="24"/>
+              </w:rPr>
+            </w:pPr>
+            <w:r>
+              <w:rPr>
+                <w:rFonts w:ascii="Times New Roman" w:hAnsi="Times New Roman" w:eastAsia="Times New Roman" w:cs="Times New Roman"/>
+                <w:b w:val="0"/>
+                <w:bCs w:val="0"/>
+                <w:i w:val="0"/>
+                <w:iCs w:val="0"/>
+                <w:color w:val="000000" w:themeColor="text1" w:themeTint="FF" w:themeShade="FF"/>
+                <w:sz w:val="24"/>
+                <w:szCs w:val="24"/>
+                <w:lang w:val="en"/>
+              </w:rPr>
+              <w:t>Secondary actors</w:t>
+            </w:r>
+          </w:p>
+        </w:tc>
+        <w:tc>
+          <w:tcPr>
+            <w:tcW w:w="2429" w:type="dxa"/>
+            <w:tcBorders>
+              <w:top w:val="nil" w:color="000000" w:themeColor="text1" w:sz="6"/>
+              <w:left w:val="single" w:color="000000" w:themeColor="text1" w:sz="6"/>
+              <w:bottom w:val="single" w:color="000000" w:themeColor="text1" w:sz="6"/>
+              <w:right w:val="single" w:color="000000" w:themeColor="text1" w:sz="6"/>
+            </w:tcBorders>
+            <w:tcMar/>
+            <w:vAlign w:val="top"/>
+          </w:tcPr>
+          <w:p>
+            <w:pPr>
+              <w:spacing w:before="200" w:line="240" w:lineRule="auto"/>
+              <w:jc w:val="left"/>
+              <w:rPr>
+                <w:rFonts w:ascii="Times New Roman" w:hAnsi="Times New Roman" w:eastAsia="Times New Roman" w:cs="Times New Roman"/>
+                <w:b w:val="0"/>
+                <w:bCs w:val="0"/>
+                <w:i w:val="0"/>
+                <w:iCs w:val="0"/>
+                <w:color w:val="000000" w:themeColor="text1" w:themeTint="FF" w:themeShade="FF"/>
+                <w:sz w:val="24"/>
+                <w:szCs w:val="24"/>
+              </w:rPr>
+            </w:pPr>
+            <w:r>
+              <w:rPr>
+                <w:rFonts w:ascii="Times New Roman" w:hAnsi="Times New Roman" w:eastAsia="Times New Roman" w:cs="Times New Roman"/>
+                <w:b w:val="0"/>
+                <w:bCs w:val="0"/>
+                <w:i w:val="0"/>
+                <w:iCs w:val="0"/>
+                <w:color w:val="000000" w:themeColor="text1" w:themeTint="FF" w:themeShade="FF"/>
+                <w:sz w:val="24"/>
+                <w:szCs w:val="24"/>
+                <w:lang w:val="en-US"/>
+              </w:rPr>
+              <w:t>Abonatul</w:t>
+            </w:r>
+          </w:p>
+        </w:tc>
+      </w:tr>
+      <w:tr>
+        <w:trPr>
+          <w:trHeight w:val="405"/>
+        </w:trPr>
+        <w:tc>
+          <w:tcPr>
+            <w:tcW w:w="2310" w:type="dxa"/>
+            <w:tcBorders>
+              <w:top w:val="single" w:color="000000" w:themeColor="text1" w:sz="6"/>
+              <w:left w:val="single" w:color="000000" w:themeColor="text1" w:sz="6"/>
+              <w:bottom w:val="single" w:color="000000" w:themeColor="text1" w:sz="6"/>
+              <w:right w:val="single" w:color="000000" w:themeColor="text1" w:sz="6"/>
+            </w:tcBorders>
+            <w:tcMar/>
+            <w:vAlign w:val="top"/>
+          </w:tcPr>
+          <w:p>
+            <w:pPr>
+              <w:spacing w:before="200" w:line="240" w:lineRule="auto"/>
+              <w:jc w:val="left"/>
+              <w:rPr>
+                <w:rFonts w:ascii="Times New Roman" w:hAnsi="Times New Roman" w:eastAsia="Times New Roman" w:cs="Times New Roman"/>
+                <w:b w:val="0"/>
+                <w:bCs w:val="0"/>
+                <w:i w:val="0"/>
+                <w:iCs w:val="0"/>
+                <w:color w:val="000000" w:themeColor="text1" w:themeTint="FF" w:themeShade="FF"/>
+                <w:sz w:val="24"/>
+                <w:szCs w:val="24"/>
+              </w:rPr>
+            </w:pPr>
+            <w:r>
+              <w:rPr>
+                <w:rFonts w:ascii="Times New Roman" w:hAnsi="Times New Roman" w:eastAsia="Times New Roman" w:cs="Times New Roman"/>
+                <w:b w:val="0"/>
+                <w:bCs w:val="0"/>
+                <w:i w:val="0"/>
+                <w:iCs w:val="0"/>
+                <w:color w:val="000000" w:themeColor="text1" w:themeTint="FF" w:themeShade="FF"/>
+                <w:sz w:val="24"/>
+                <w:szCs w:val="24"/>
+                <w:lang w:val="en"/>
+              </w:rPr>
+              <w:t>Description</w:t>
+            </w:r>
+          </w:p>
+        </w:tc>
+        <w:tc>
+          <w:tcPr>
+            <w:tcW w:w="7049" w:type="dxa"/>
+            <w:gridSpan w:val="3"/>
+            <w:tcBorders>
+              <w:top w:val="single" w:color="000000" w:themeColor="text1" w:sz="6"/>
+              <w:left w:val="single" w:color="000000" w:themeColor="text1" w:sz="6"/>
+              <w:bottom w:val="single" w:color="000000" w:themeColor="text1" w:sz="6"/>
+              <w:right w:val="single" w:color="000000" w:themeColor="text1" w:sz="6"/>
+            </w:tcBorders>
+            <w:tcMar/>
+            <w:vAlign w:val="top"/>
+          </w:tcPr>
+          <w:p>
+            <w:pPr>
+              <w:spacing w:before="200" w:line="240" w:lineRule="auto"/>
+              <w:jc w:val="left"/>
+              <w:rPr>
+                <w:rFonts w:ascii="Times New Roman" w:hAnsi="Times New Roman" w:eastAsia="Times New Roman" w:cs="Times New Roman"/>
+                <w:b w:val="0"/>
+                <w:bCs w:val="0"/>
+                <w:i w:val="0"/>
+                <w:iCs w:val="0"/>
+                <w:color w:val="000000" w:themeColor="text1" w:themeTint="FF" w:themeShade="FF"/>
+                <w:sz w:val="24"/>
+                <w:szCs w:val="24"/>
+              </w:rPr>
+            </w:pPr>
+            <w:r>
+              <w:rPr>
+                <w:rFonts w:ascii="Times New Roman" w:hAnsi="Times New Roman" w:eastAsia="Times New Roman" w:cs="Times New Roman"/>
+                <w:b w:val="0"/>
+                <w:bCs w:val="0"/>
+                <w:i w:val="0"/>
+                <w:iCs w:val="0"/>
+                <w:color w:val="000000" w:themeColor="text1" w:themeTint="FF" w:themeShade="FF"/>
+                <w:sz w:val="24"/>
+                <w:szCs w:val="24"/>
+                <w:lang w:val="en-US"/>
+              </w:rPr>
+              <w:t>Abonatul returnează volumul bibliotecarului. Acesta marchează în soft faptul că volumul a fost returnat.</w:t>
+            </w:r>
+          </w:p>
+        </w:tc>
+      </w:tr>
+      <w:tr>
+        <w:trPr>
+          <w:trHeight w:val="405"/>
+        </w:trPr>
+        <w:tc>
+          <w:tcPr>
+            <w:tcW w:w="2310" w:type="dxa"/>
+            <w:tcBorders>
+              <w:top w:val="single" w:color="000000" w:themeColor="text1" w:sz="6"/>
+              <w:left w:val="single" w:color="000000" w:themeColor="text1" w:sz="6"/>
+              <w:bottom w:val="single" w:color="000000" w:themeColor="text1" w:sz="6"/>
+              <w:right w:val="single" w:color="000000" w:themeColor="text1" w:sz="6"/>
+            </w:tcBorders>
+            <w:tcMar/>
+            <w:vAlign w:val="top"/>
+          </w:tcPr>
+          <w:p>
+            <w:pPr>
+              <w:spacing w:before="200" w:line="240" w:lineRule="auto"/>
+              <w:jc w:val="left"/>
+              <w:rPr>
+                <w:rFonts w:ascii="Times New Roman" w:hAnsi="Times New Roman" w:eastAsia="Times New Roman" w:cs="Times New Roman"/>
+                <w:b w:val="0"/>
+                <w:bCs w:val="0"/>
+                <w:i w:val="0"/>
+                <w:iCs w:val="0"/>
+                <w:color w:val="000000" w:themeColor="text1" w:themeTint="FF" w:themeShade="FF"/>
+                <w:sz w:val="24"/>
+                <w:szCs w:val="24"/>
+              </w:rPr>
+            </w:pPr>
+            <w:r>
+              <w:rPr>
+                <w:rFonts w:ascii="Times New Roman" w:hAnsi="Times New Roman" w:eastAsia="Times New Roman" w:cs="Times New Roman"/>
+                <w:b w:val="0"/>
+                <w:bCs w:val="0"/>
+                <w:i w:val="0"/>
+                <w:iCs w:val="0"/>
+                <w:color w:val="000000" w:themeColor="text1" w:themeTint="FF" w:themeShade="FF"/>
+                <w:sz w:val="24"/>
+                <w:szCs w:val="24"/>
+                <w:lang w:val="en"/>
+              </w:rPr>
+              <w:t>Trigger</w:t>
+            </w:r>
+          </w:p>
+        </w:tc>
+        <w:tc>
+          <w:tcPr>
+            <w:tcW w:w="7049" w:type="dxa"/>
+            <w:gridSpan w:val="3"/>
+            <w:tcBorders>
+              <w:top w:val="single" w:color="000000" w:themeColor="text1" w:sz="6"/>
+              <w:left w:val="single" w:color="000000" w:themeColor="text1" w:sz="6"/>
+              <w:bottom w:val="single" w:color="000000" w:themeColor="text1" w:sz="6"/>
+              <w:right w:val="single" w:color="000000" w:themeColor="text1" w:sz="6"/>
+            </w:tcBorders>
+            <w:tcMar/>
+            <w:vAlign w:val="top"/>
+          </w:tcPr>
+          <w:p>
+            <w:pPr>
+              <w:spacing w:before="200" w:line="240" w:lineRule="auto"/>
+              <w:jc w:val="left"/>
+              <w:rPr>
+                <w:rFonts w:ascii="Times New Roman" w:hAnsi="Times New Roman" w:eastAsia="Times New Roman" w:cs="Times New Roman"/>
+                <w:b w:val="0"/>
+                <w:bCs w:val="0"/>
+                <w:i w:val="0"/>
+                <w:iCs w:val="0"/>
+                <w:color w:val="000000" w:themeColor="text1" w:themeTint="FF" w:themeShade="FF"/>
+                <w:sz w:val="24"/>
+                <w:szCs w:val="24"/>
+              </w:rPr>
+            </w:pPr>
+            <w:r>
+              <w:rPr>
+                <w:rFonts w:ascii="Times New Roman" w:hAnsi="Times New Roman" w:eastAsia="Times New Roman" w:cs="Times New Roman"/>
+                <w:b w:val="0"/>
+                <w:bCs w:val="0"/>
+                <w:i w:val="0"/>
+                <w:iCs w:val="0"/>
+                <w:color w:val="000000" w:themeColor="text1" w:themeTint="FF" w:themeShade="FF"/>
+                <w:sz w:val="24"/>
+                <w:szCs w:val="24"/>
+                <w:lang w:val="en-US"/>
+              </w:rPr>
+              <w:t>Abonatul doreste să returneze un volum.</w:t>
+            </w:r>
+          </w:p>
+        </w:tc>
+      </w:tr>
+      <w:tr>
+        <w:trPr>
+          <w:trHeight w:val="405"/>
+        </w:trPr>
+        <w:tc>
+          <w:tcPr>
+            <w:tcW w:w="2310" w:type="dxa"/>
+            <w:tcBorders>
+              <w:top w:val="single" w:color="000000" w:themeColor="text1" w:sz="6"/>
+              <w:left w:val="single" w:color="000000" w:themeColor="text1" w:sz="6"/>
+              <w:bottom w:val="single" w:color="000000" w:themeColor="text1" w:sz="6"/>
+              <w:right w:val="single" w:color="000000" w:themeColor="text1" w:sz="6"/>
+            </w:tcBorders>
+            <w:tcMar/>
+            <w:vAlign w:val="top"/>
+          </w:tcPr>
+          <w:p>
+            <w:pPr>
+              <w:spacing w:before="200" w:line="240" w:lineRule="auto"/>
+              <w:jc w:val="left"/>
+              <w:rPr>
+                <w:rFonts w:ascii="Times New Roman" w:hAnsi="Times New Roman" w:eastAsia="Times New Roman" w:cs="Times New Roman"/>
+                <w:b w:val="0"/>
+                <w:bCs w:val="0"/>
+                <w:i w:val="0"/>
+                <w:iCs w:val="0"/>
+                <w:color w:val="000000" w:themeColor="text1" w:themeTint="FF" w:themeShade="FF"/>
+                <w:sz w:val="24"/>
+                <w:szCs w:val="24"/>
+              </w:rPr>
+            </w:pPr>
+            <w:r>
+              <w:rPr>
+                <w:rFonts w:ascii="Times New Roman" w:hAnsi="Times New Roman" w:eastAsia="Times New Roman" w:cs="Times New Roman"/>
+                <w:b w:val="0"/>
+                <w:bCs w:val="0"/>
+                <w:i w:val="0"/>
+                <w:iCs w:val="0"/>
+                <w:color w:val="000000" w:themeColor="text1" w:themeTint="FF" w:themeShade="FF"/>
+                <w:sz w:val="24"/>
+                <w:szCs w:val="24"/>
+                <w:lang w:val="en"/>
+              </w:rPr>
+              <w:t>Preconditions</w:t>
+            </w:r>
+          </w:p>
+        </w:tc>
+        <w:tc>
+          <w:tcPr>
+            <w:tcW w:w="7049" w:type="dxa"/>
+            <w:gridSpan w:val="3"/>
+            <w:tcBorders>
+              <w:top w:val="single" w:color="000000" w:themeColor="text1" w:sz="6"/>
+              <w:left w:val="single" w:color="000000" w:themeColor="text1" w:sz="6"/>
+              <w:bottom w:val="single" w:color="000000" w:themeColor="text1" w:sz="6"/>
+              <w:right w:val="single" w:color="000000" w:themeColor="text1" w:sz="6"/>
+            </w:tcBorders>
+            <w:tcMar/>
+            <w:vAlign w:val="top"/>
+          </w:tcPr>
+          <w:p>
+            <w:pPr>
+              <w:spacing w:before="200" w:line="240" w:lineRule="auto"/>
+              <w:jc w:val="left"/>
+              <w:rPr>
+                <w:rFonts w:ascii="Times New Roman" w:hAnsi="Times New Roman" w:eastAsia="Times New Roman" w:cs="Times New Roman"/>
+                <w:b w:val="0"/>
+                <w:bCs w:val="0"/>
+                <w:i w:val="0"/>
+                <w:iCs w:val="0"/>
+                <w:color w:val="000000" w:themeColor="text1" w:themeTint="FF" w:themeShade="FF"/>
+                <w:sz w:val="24"/>
+                <w:szCs w:val="24"/>
+              </w:rPr>
+            </w:pPr>
+            <w:r>
+              <w:rPr>
+                <w:rFonts w:ascii="Times New Roman" w:hAnsi="Times New Roman" w:eastAsia="Times New Roman" w:cs="Times New Roman"/>
+                <w:b w:val="0"/>
+                <w:bCs w:val="0"/>
+                <w:i w:val="0"/>
+                <w:iCs w:val="0"/>
+                <w:color w:val="000000" w:themeColor="text1" w:themeTint="FF" w:themeShade="FF"/>
+                <w:sz w:val="24"/>
+                <w:szCs w:val="24"/>
+                <w:lang w:val="en-US"/>
+              </w:rPr>
+              <w:t>Bibliotecarul trebuie să fie autentificat.</w:t>
+            </w:r>
+          </w:p>
+        </w:tc>
+      </w:tr>
+      <w:tr>
+        <w:trPr>
+          <w:trHeight w:val="405"/>
+        </w:trPr>
+        <w:tc>
+          <w:tcPr>
+            <w:tcW w:w="2310" w:type="dxa"/>
+            <w:tcBorders>
+              <w:top w:val="single" w:color="000000" w:themeColor="text1" w:sz="6"/>
+              <w:left w:val="single" w:color="000000" w:themeColor="text1" w:sz="6"/>
+              <w:bottom w:val="single" w:color="000000" w:themeColor="text1" w:sz="6"/>
+              <w:right w:val="single" w:color="000000" w:themeColor="text1" w:sz="6"/>
+            </w:tcBorders>
+            <w:tcMar/>
+            <w:vAlign w:val="top"/>
+          </w:tcPr>
+          <w:p>
+            <w:pPr>
+              <w:spacing w:before="200" w:line="240" w:lineRule="auto"/>
+              <w:jc w:val="left"/>
+              <w:rPr>
+                <w:rFonts w:ascii="Times New Roman" w:hAnsi="Times New Roman" w:eastAsia="Times New Roman" w:cs="Times New Roman"/>
+                <w:b w:val="0"/>
+                <w:bCs w:val="0"/>
+                <w:i w:val="0"/>
+                <w:iCs w:val="0"/>
+                <w:color w:val="000000" w:themeColor="text1" w:themeTint="FF" w:themeShade="FF"/>
+                <w:sz w:val="24"/>
+                <w:szCs w:val="24"/>
+              </w:rPr>
+            </w:pPr>
+            <w:r>
+              <w:rPr>
+                <w:rFonts w:ascii="Times New Roman" w:hAnsi="Times New Roman" w:eastAsia="Times New Roman" w:cs="Times New Roman"/>
+                <w:b w:val="0"/>
+                <w:bCs w:val="0"/>
+                <w:i w:val="0"/>
+                <w:iCs w:val="0"/>
+                <w:color w:val="000000" w:themeColor="text1" w:themeTint="FF" w:themeShade="FF"/>
+                <w:sz w:val="24"/>
+                <w:szCs w:val="24"/>
+                <w:lang w:val="en"/>
+              </w:rPr>
+              <w:t>Postconditions</w:t>
+            </w:r>
+          </w:p>
+        </w:tc>
+        <w:tc>
+          <w:tcPr>
+            <w:tcW w:w="7049" w:type="dxa"/>
+            <w:gridSpan w:val="3"/>
+            <w:tcBorders>
+              <w:top w:val="single" w:color="000000" w:themeColor="text1" w:sz="6"/>
+              <w:left w:val="single" w:color="000000" w:themeColor="text1" w:sz="6"/>
+              <w:bottom w:val="single" w:color="000000" w:themeColor="text1" w:sz="6"/>
+              <w:right w:val="single" w:color="000000" w:themeColor="text1" w:sz="6"/>
+            </w:tcBorders>
+            <w:tcMar/>
+            <w:vAlign w:val="top"/>
+          </w:tcPr>
+          <w:p>
+            <w:pPr>
+              <w:spacing w:before="200" w:line="240" w:lineRule="auto"/>
+              <w:jc w:val="left"/>
+              <w:rPr>
+                <w:rFonts w:ascii="Times New Roman" w:hAnsi="Times New Roman" w:eastAsia="Times New Roman" w:cs="Times New Roman"/>
+                <w:b w:val="0"/>
+                <w:bCs w:val="0"/>
+                <w:i w:val="0"/>
+                <w:iCs w:val="0"/>
+                <w:color w:val="000000" w:themeColor="text1" w:themeTint="FF" w:themeShade="FF"/>
+                <w:sz w:val="24"/>
+                <w:szCs w:val="24"/>
+              </w:rPr>
+            </w:pPr>
+            <w:r>
+              <w:rPr>
+                <w:rFonts w:ascii="Times New Roman" w:hAnsi="Times New Roman" w:eastAsia="Times New Roman" w:cs="Times New Roman"/>
+                <w:b w:val="0"/>
+                <w:bCs w:val="0"/>
+                <w:i w:val="0"/>
+                <w:iCs w:val="0"/>
+                <w:color w:val="000000" w:themeColor="text1" w:themeTint="FF" w:themeShade="FF"/>
+                <w:sz w:val="24"/>
+                <w:szCs w:val="24"/>
+                <w:lang w:val="en-US"/>
+              </w:rPr>
+              <w:t xml:space="preserve">Returul este realizat cu succes și volumul apare din nou în lista volumelor disponibile pentru împrumut. </w:t>
+            </w:r>
+          </w:p>
+        </w:tc>
+      </w:tr>
+      <w:tr>
+        <w:trPr>
+          <w:trHeight w:val="405"/>
+        </w:trPr>
+        <w:tc>
+          <w:tcPr>
+            <w:tcW w:w="2310" w:type="dxa"/>
+            <w:tcBorders>
+              <w:top w:val="single" w:color="000000" w:themeColor="text1" w:sz="6"/>
+              <w:left w:val="single" w:color="000000" w:themeColor="text1" w:sz="6"/>
+              <w:bottom w:val="single" w:color="000000" w:themeColor="text1" w:sz="6"/>
+              <w:right w:val="single" w:color="000000" w:themeColor="text1" w:sz="6"/>
+            </w:tcBorders>
+            <w:tcMar/>
+            <w:vAlign w:val="top"/>
+          </w:tcPr>
+          <w:p>
+            <w:pPr>
+              <w:spacing w:before="200" w:line="240" w:lineRule="auto"/>
+              <w:jc w:val="left"/>
+              <w:rPr>
+                <w:rFonts w:ascii="Times New Roman" w:hAnsi="Times New Roman" w:eastAsia="Times New Roman" w:cs="Times New Roman"/>
+                <w:b w:val="0"/>
+                <w:bCs w:val="0"/>
+                <w:i w:val="0"/>
+                <w:iCs w:val="0"/>
+                <w:color w:val="000000" w:themeColor="text1" w:themeTint="FF" w:themeShade="FF"/>
+                <w:sz w:val="24"/>
+                <w:szCs w:val="24"/>
+              </w:rPr>
+            </w:pPr>
+            <w:r>
+              <w:rPr>
+                <w:rFonts w:ascii="Times New Roman" w:hAnsi="Times New Roman" w:eastAsia="Times New Roman" w:cs="Times New Roman"/>
+                <w:b w:val="0"/>
+                <w:bCs w:val="0"/>
+                <w:i w:val="0"/>
+                <w:iCs w:val="0"/>
+                <w:color w:val="000000" w:themeColor="text1" w:themeTint="FF" w:themeShade="FF"/>
+                <w:sz w:val="24"/>
+                <w:szCs w:val="24"/>
+                <w:lang w:val="en"/>
+              </w:rPr>
+              <w:t>Normal flow</w:t>
+            </w:r>
+          </w:p>
+        </w:tc>
+        <w:tc>
+          <w:tcPr>
+            <w:tcW w:w="7049" w:type="dxa"/>
+            <w:gridSpan w:val="3"/>
+            <w:tcBorders>
+              <w:top w:val="single" w:color="000000" w:themeColor="text1" w:sz="6"/>
+              <w:left w:val="single" w:color="000000" w:themeColor="text1" w:sz="6"/>
+              <w:bottom w:val="single" w:color="000000" w:themeColor="text1" w:sz="6"/>
+              <w:right w:val="single" w:color="000000" w:themeColor="text1" w:sz="6"/>
+            </w:tcBorders>
+            <w:tcMar/>
+            <w:vAlign w:val="top"/>
+          </w:tcPr>
+          <w:p>
+            <w:pPr>
+              <w:spacing w:before="200" w:line="240" w:lineRule="auto"/>
+              <w:jc w:val="left"/>
+              <w:rPr>
+                <w:rFonts w:ascii="Times New Roman" w:hAnsi="Times New Roman" w:eastAsia="Times New Roman" w:cs="Times New Roman"/>
+                <w:b w:val="0"/>
+                <w:bCs w:val="0"/>
+                <w:i w:val="0"/>
+                <w:iCs w:val="0"/>
+                <w:color w:val="000000" w:themeColor="text1" w:themeTint="FF" w:themeShade="FF"/>
+                <w:sz w:val="24"/>
+                <w:szCs w:val="24"/>
+              </w:rPr>
+            </w:pPr>
+            <w:r>
+              <w:rPr>
+                <w:rFonts w:ascii="Times New Roman" w:hAnsi="Times New Roman" w:eastAsia="Times New Roman" w:cs="Times New Roman"/>
+                <w:b w:val="0"/>
+                <w:bCs w:val="0"/>
+                <w:i w:val="0"/>
+                <w:iCs w:val="0"/>
+                <w:color w:val="000000" w:themeColor="text1" w:themeTint="FF" w:themeShade="FF"/>
+                <w:sz w:val="24"/>
+                <w:szCs w:val="24"/>
+                <w:lang w:val="en-US"/>
+              </w:rPr>
+              <w:t>1.Bibliotecarul apasă pe butonul "Returnare volum".</w:t>
+            </w:r>
+          </w:p>
+          <w:p>
+            <w:pPr>
+              <w:spacing w:before="200" w:line="240" w:lineRule="auto"/>
+              <w:jc w:val="left"/>
+              <w:rPr>
+                <w:rFonts w:ascii="Times New Roman" w:hAnsi="Times New Roman" w:eastAsia="Times New Roman" w:cs="Times New Roman"/>
+                <w:b w:val="0"/>
+                <w:bCs w:val="0"/>
+                <w:i w:val="0"/>
+                <w:iCs w:val="0"/>
+                <w:color w:val="000000" w:themeColor="text1" w:themeTint="FF" w:themeShade="FF"/>
+                <w:sz w:val="24"/>
+                <w:szCs w:val="24"/>
+              </w:rPr>
+            </w:pPr>
+            <w:r>
+              <w:rPr>
+                <w:rFonts w:ascii="Times New Roman" w:hAnsi="Times New Roman" w:eastAsia="Times New Roman" w:cs="Times New Roman"/>
+                <w:b w:val="0"/>
+                <w:bCs w:val="0"/>
+                <w:i w:val="0"/>
+                <w:iCs w:val="0"/>
+                <w:color w:val="000000" w:themeColor="text1" w:themeTint="FF" w:themeShade="FF"/>
+                <w:sz w:val="24"/>
+                <w:szCs w:val="24"/>
+                <w:lang w:val="en-US"/>
+              </w:rPr>
+              <w:t>2.Softul îi afișează o listă cu împrumuturile care nu au fost încă înapoiate.</w:t>
+            </w:r>
+          </w:p>
+          <w:p>
+            <w:pPr>
+              <w:spacing w:before="200" w:line="240" w:lineRule="auto"/>
+              <w:jc w:val="left"/>
+              <w:rPr>
+                <w:rFonts w:ascii="Times New Roman" w:hAnsi="Times New Roman" w:eastAsia="Times New Roman" w:cs="Times New Roman"/>
+                <w:b w:val="0"/>
+                <w:bCs w:val="0"/>
+                <w:i w:val="0"/>
+                <w:iCs w:val="0"/>
+                <w:color w:val="000000" w:themeColor="text1" w:themeTint="FF" w:themeShade="FF"/>
+                <w:sz w:val="24"/>
+                <w:szCs w:val="24"/>
+                <w:lang w:val="en-US"/>
+              </w:rPr>
+            </w:pPr>
+            <w:r>
+              <w:rPr>
+                <w:rFonts w:ascii="Times New Roman" w:hAnsi="Times New Roman" w:eastAsia="Times New Roman" w:cs="Times New Roman"/>
+                <w:b w:val="0"/>
+                <w:bCs w:val="0"/>
+                <w:i w:val="0"/>
+                <w:iCs w:val="0"/>
+                <w:color w:val="000000" w:themeColor="text1" w:themeTint="FF" w:themeShade="FF"/>
+                <w:sz w:val="24"/>
+                <w:szCs w:val="24"/>
+                <w:lang w:val="en-US"/>
+              </w:rPr>
+              <w:t>3.Bibliotecarul poate căuta împrumutul după codul unic de identificare al volumului returnat.</w:t>
+            </w:r>
+          </w:p>
+          <w:p>
+            <w:pPr>
+              <w:spacing w:before="200" w:line="240" w:lineRule="auto"/>
+              <w:jc w:val="left"/>
+              <w:rPr>
+                <w:rFonts w:ascii="Times New Roman" w:hAnsi="Times New Roman" w:eastAsia="Times New Roman" w:cs="Times New Roman"/>
+                <w:b w:val="0"/>
+                <w:bCs w:val="0"/>
+                <w:i w:val="0"/>
+                <w:iCs w:val="0"/>
+                <w:color w:val="000000" w:themeColor="text1" w:themeTint="FF" w:themeShade="FF"/>
+                <w:sz w:val="24"/>
+                <w:szCs w:val="24"/>
+                <w:lang w:val="en-US"/>
+              </w:rPr>
+            </w:pPr>
+            <w:r>
+              <w:rPr>
+                <w:rFonts w:ascii="Times New Roman" w:hAnsi="Times New Roman" w:eastAsia="Times New Roman" w:cs="Times New Roman"/>
+                <w:b w:val="0"/>
+                <w:bCs w:val="0"/>
+                <w:i w:val="0"/>
+                <w:iCs w:val="0"/>
+                <w:color w:val="000000" w:themeColor="text1" w:themeTint="FF" w:themeShade="FF"/>
+                <w:sz w:val="24"/>
+                <w:szCs w:val="24"/>
+                <w:lang w:val="en-US"/>
+              </w:rPr>
+              <w:t>4.Bibliotecarul alege împrumutul și apasă pe butonul "Finalizare retur".</w:t>
+            </w:r>
+          </w:p>
+          <w:p>
+            <w:pPr>
+              <w:spacing w:before="200" w:line="240" w:lineRule="auto"/>
+              <w:jc w:val="left"/>
+              <w:rPr>
+                <w:rFonts w:ascii="Times New Roman" w:hAnsi="Times New Roman" w:eastAsia="Times New Roman" w:cs="Times New Roman"/>
+                <w:b w:val="0"/>
+                <w:bCs w:val="0"/>
+                <w:i w:val="0"/>
+                <w:iCs w:val="0"/>
+                <w:color w:val="000000" w:themeColor="text1" w:themeTint="FF" w:themeShade="FF"/>
+                <w:sz w:val="24"/>
+                <w:szCs w:val="24"/>
+                <w:lang w:val="en-US"/>
+              </w:rPr>
+            </w:pPr>
+            <w:r>
+              <w:rPr>
+                <w:rFonts w:ascii="Times New Roman" w:hAnsi="Times New Roman" w:eastAsia="Times New Roman" w:cs="Times New Roman"/>
+                <w:b w:val="0"/>
+                <w:bCs w:val="0"/>
+                <w:i w:val="0"/>
+                <w:iCs w:val="0"/>
+                <w:color w:val="000000" w:themeColor="text1" w:themeTint="FF" w:themeShade="FF"/>
+                <w:sz w:val="24"/>
+                <w:szCs w:val="24"/>
+                <w:lang w:val="en-US"/>
+              </w:rPr>
+              <w:t>5. Softul îi afișează bilbiotecarului mesajul "Retur confirmat!".</w:t>
+            </w:r>
+          </w:p>
+        </w:tc>
+      </w:tr>
+      <w:tr>
+        <w:trPr>
+          <w:trHeight w:val="405"/>
+        </w:trPr>
+        <w:tc>
+          <w:tcPr>
+            <w:tcW w:w="2310" w:type="dxa"/>
+            <w:tcBorders>
+              <w:top w:val="single" w:color="000000" w:themeColor="text1" w:sz="6"/>
+              <w:left w:val="single" w:color="000000" w:themeColor="text1" w:sz="6"/>
+              <w:bottom w:val="single" w:color="000000" w:themeColor="text1" w:sz="6"/>
+              <w:right w:val="single" w:color="000000" w:themeColor="text1" w:sz="6"/>
+            </w:tcBorders>
+            <w:tcMar/>
+            <w:vAlign w:val="top"/>
+          </w:tcPr>
+          <w:p>
+            <w:pPr>
+              <w:spacing w:before="200" w:line="240" w:lineRule="auto"/>
+              <w:jc w:val="left"/>
+              <w:rPr>
+                <w:rFonts w:ascii="Times New Roman" w:hAnsi="Times New Roman" w:eastAsia="Times New Roman" w:cs="Times New Roman"/>
+                <w:b w:val="0"/>
+                <w:bCs w:val="0"/>
+                <w:i w:val="0"/>
+                <w:iCs w:val="0"/>
+                <w:color w:val="000000" w:themeColor="text1" w:themeTint="FF" w:themeShade="FF"/>
+                <w:sz w:val="24"/>
+                <w:szCs w:val="24"/>
+              </w:rPr>
+            </w:pPr>
+            <w:r>
+              <w:rPr>
+                <w:rFonts w:ascii="Times New Roman" w:hAnsi="Times New Roman" w:eastAsia="Times New Roman" w:cs="Times New Roman"/>
+                <w:b w:val="0"/>
+                <w:bCs w:val="0"/>
+                <w:i w:val="0"/>
+                <w:iCs w:val="0"/>
+                <w:color w:val="000000" w:themeColor="text1" w:themeTint="FF" w:themeShade="FF"/>
+                <w:sz w:val="24"/>
+                <w:szCs w:val="24"/>
+                <w:lang w:val="en"/>
+              </w:rPr>
+              <w:t>Alternative flows</w:t>
+            </w:r>
+          </w:p>
+        </w:tc>
+        <w:tc>
+          <w:tcPr>
+            <w:tcW w:w="7049" w:type="dxa"/>
+            <w:gridSpan w:val="3"/>
+            <w:tcBorders>
+              <w:top w:val="single" w:color="000000" w:themeColor="text1" w:sz="6"/>
+              <w:left w:val="single" w:color="000000" w:themeColor="text1" w:sz="6"/>
+              <w:bottom w:val="single" w:color="000000" w:themeColor="text1" w:sz="6"/>
+              <w:right w:val="single" w:color="000000" w:themeColor="text1" w:sz="6"/>
+            </w:tcBorders>
+            <w:tcMar/>
+            <w:vAlign w:val="top"/>
+          </w:tcPr>
+          <w:p>
+            <w:pPr>
+              <w:spacing w:before="200" w:line="240" w:lineRule="auto"/>
+              <w:jc w:val="left"/>
+              <w:rPr>
+                <w:rFonts w:ascii="Times New Roman" w:hAnsi="Times New Roman" w:eastAsia="Times New Roman" w:cs="Times New Roman"/>
+                <w:b w:val="0"/>
+                <w:bCs w:val="0"/>
+                <w:i w:val="0"/>
+                <w:iCs w:val="0"/>
+                <w:color w:val="000000" w:themeColor="text1" w:themeTint="FF" w:themeShade="FF"/>
+                <w:sz w:val="24"/>
+                <w:szCs w:val="24"/>
+              </w:rPr>
+            </w:pPr>
+            <w:r>
+              <w:rPr>
+                <w:rFonts w:ascii="Times New Roman" w:hAnsi="Times New Roman" w:eastAsia="Times New Roman" w:cs="Times New Roman"/>
+                <w:b w:val="0"/>
+                <w:bCs w:val="0"/>
+                <w:i w:val="0"/>
+                <w:iCs w:val="0"/>
+                <w:color w:val="000000" w:themeColor="text1" w:themeTint="FF" w:themeShade="FF"/>
+                <w:sz w:val="24"/>
+                <w:szCs w:val="24"/>
+                <w:lang w:val="en-US"/>
+              </w:rPr>
+              <w:t>None</w:t>
+            </w:r>
+          </w:p>
+        </w:tc>
+      </w:tr>
+      <w:tr>
+        <w:trPr>
+          <w:trHeight w:val="405"/>
+        </w:trPr>
+        <w:tc>
+          <w:tcPr>
+            <w:tcW w:w="2310" w:type="dxa"/>
+            <w:tcBorders>
+              <w:top w:val="single" w:color="000000" w:themeColor="text1" w:sz="6"/>
+              <w:left w:val="single" w:color="000000" w:themeColor="text1" w:sz="6"/>
+              <w:bottom w:val="single" w:color="000000" w:themeColor="text1" w:sz="6"/>
+              <w:right w:val="single" w:color="000000" w:themeColor="text1" w:sz="6"/>
+            </w:tcBorders>
+            <w:tcMar/>
+            <w:vAlign w:val="top"/>
+          </w:tcPr>
+          <w:p>
+            <w:pPr>
+              <w:spacing w:before="200" w:line="240" w:lineRule="auto"/>
+              <w:jc w:val="left"/>
+              <w:rPr>
+                <w:rFonts w:ascii="Times New Roman" w:hAnsi="Times New Roman" w:eastAsia="Times New Roman" w:cs="Times New Roman"/>
+                <w:b w:val="0"/>
+                <w:bCs w:val="0"/>
+                <w:i w:val="0"/>
+                <w:iCs w:val="0"/>
+                <w:color w:val="000000" w:themeColor="text1" w:themeTint="FF" w:themeShade="FF"/>
+                <w:sz w:val="24"/>
+                <w:szCs w:val="24"/>
+              </w:rPr>
+            </w:pPr>
+            <w:r>
+              <w:rPr>
+                <w:rFonts w:ascii="Times New Roman" w:hAnsi="Times New Roman" w:eastAsia="Times New Roman" w:cs="Times New Roman"/>
+                <w:b w:val="0"/>
+                <w:bCs w:val="0"/>
+                <w:i w:val="0"/>
+                <w:iCs w:val="0"/>
+                <w:color w:val="000000" w:themeColor="text1" w:themeTint="FF" w:themeShade="FF"/>
+                <w:sz w:val="24"/>
+                <w:szCs w:val="24"/>
+                <w:lang w:val="en"/>
+              </w:rPr>
+              <w:t>Exceptions</w:t>
+            </w:r>
+          </w:p>
+        </w:tc>
+        <w:tc>
+          <w:tcPr>
+            <w:tcW w:w="7049" w:type="dxa"/>
+            <w:gridSpan w:val="3"/>
+            <w:tcBorders>
+              <w:top w:val="single" w:color="000000" w:themeColor="text1" w:sz="6"/>
+              <w:left w:val="single" w:color="000000" w:themeColor="text1" w:sz="6"/>
+              <w:bottom w:val="single" w:color="000000" w:themeColor="text1" w:sz="6"/>
+              <w:right w:val="single" w:color="000000" w:themeColor="text1" w:sz="6"/>
+            </w:tcBorders>
+            <w:tcMar/>
+            <w:vAlign w:val="top"/>
+          </w:tcPr>
+          <w:p>
+            <w:pPr>
+              <w:spacing w:before="200" w:line="240" w:lineRule="auto"/>
+              <w:jc w:val="left"/>
+              <w:rPr>
+                <w:rFonts w:ascii="Times New Roman" w:hAnsi="Times New Roman" w:eastAsia="Times New Roman" w:cs="Times New Roman"/>
+                <w:b w:val="0"/>
+                <w:bCs w:val="0"/>
+                <w:i w:val="0"/>
+                <w:iCs w:val="0"/>
+                <w:color w:val="000000" w:themeColor="text1" w:themeTint="FF" w:themeShade="FF"/>
+                <w:sz w:val="24"/>
+                <w:szCs w:val="24"/>
+              </w:rPr>
+            </w:pPr>
+          </w:p>
+        </w:tc>
+      </w:tr>
+    </w:tbl>
+    <w:p>
+      <w:pPr>
+        <w:spacing w:after="160" w:line="259" w:lineRule="auto"/>
+        <w:rPr>
+          <w:rFonts w:ascii="Times New Roman" w:hAnsi="Times New Roman" w:eastAsia="Times New Roman" w:cs="Times New Roman"/>
+          <w:b w:val="0"/>
+          <w:bCs w:val="0"/>
+          <w:i w:val="0"/>
+          <w:iCs w:val="0"/>
+          <w:noProof w:val="0"/>
+          <w:color w:val="000000" w:themeColor="text1" w:themeTint="FF" w:themeShade="FF"/>
+          <w:sz w:val="24"/>
+          <w:szCs w:val="24"/>
+          <w:lang w:val="en-US"/>
+        </w:rPr>
+      </w:pPr>
+    </w:p>
     <w:p>
       <w:pPr>
         <w:pStyle w:val="Normal"/>

</xml_diff>